<commit_message>
Relatório final - modificação
</commit_message>
<xml_diff>
--- a/docs/relatorios/Relatorio final - G42.docx
+++ b/docs/relatorios/Relatorio final - G42.docx
@@ -1102,7 +1102,7 @@
       <w:pPr>
         <w:pStyle w:val="Heading1"/>
       </w:pPr>
-      <w:bookmarkStart w:id="0" w:name="_Toc50781058"/>
+      <w:bookmarkStart w:id="0" w:name="_Toc50830284"/>
       <w:r>
         <w:lastRenderedPageBreak/>
         <w:t>Resumo</w:t>
@@ -1343,7 +1343,7 @@
         </w:rPr>
         <w:fldChar w:fldCharType="separate"/>
       </w:r>
-      <w:hyperlink w:anchor="_Toc50781058" w:history="1">
+      <w:hyperlink w:anchor="_Toc50830284" w:history="1">
         <w:r>
           <w:rPr>
             <w:rStyle w:val="Hyperlink"/>
@@ -1370,7 +1370,7 @@
             <w:noProof/>
             <w:webHidden/>
           </w:rPr>
-          <w:instrText xml:space="preserve"> PAGEREF _Toc50781058 \h </w:instrText>
+          <w:instrText xml:space="preserve"> PAGEREF _Toc50830284 \h </w:instrText>
         </w:r>
         <w:r>
           <w:rPr>
@@ -1419,7 +1419,7 @@
           <w:lang w:val="en-GB" w:eastAsia="en-GB"/>
         </w:rPr>
       </w:pPr>
-      <w:hyperlink w:anchor="_Toc50781059" w:history="1">
+      <w:hyperlink w:anchor="_Toc50830285" w:history="1">
         <w:r>
           <w:rPr>
             <w:rStyle w:val="Hyperlink"/>
@@ -1466,7 +1466,7 @@
             <w:noProof/>
             <w:webHidden/>
           </w:rPr>
-          <w:instrText xml:space="preserve"> PAGEREF _Toc50781059 \h </w:instrText>
+          <w:instrText xml:space="preserve"> PAGEREF _Toc50830285 \h </w:instrText>
         </w:r>
         <w:r>
           <w:rPr>
@@ -1512,7 +1512,7 @@
           <w:lang w:val="en-GB" w:eastAsia="en-GB"/>
         </w:rPr>
       </w:pPr>
-      <w:hyperlink w:anchor="_Toc50781060" w:history="1">
+      <w:hyperlink w:anchor="_Toc50830286" w:history="1">
         <w:r>
           <w:rPr>
             <w:rStyle w:val="Hyperlink"/>
@@ -1539,7 +1539,7 @@
             <w:noProof/>
             <w:webHidden/>
           </w:rPr>
-          <w:instrText xml:space="preserve"> PAGEREF _Toc50781060 \h </w:instrText>
+          <w:instrText xml:space="preserve"> PAGEREF _Toc50830286 \h </w:instrText>
         </w:r>
         <w:r>
           <w:rPr>
@@ -1560,6 +1560,152 @@
             <w:webHidden/>
           </w:rPr>
           <w:t>7</w:t>
+        </w:r>
+        <w:r>
+          <w:rPr>
+            <w:noProof/>
+            <w:webHidden/>
+          </w:rPr>
+          <w:fldChar w:fldCharType="end"/>
+        </w:r>
+      </w:hyperlink>
+    </w:p>
+    <w:p>
+      <w:pPr>
+        <w:pStyle w:val="TOC2"/>
+        <w:tabs>
+          <w:tab w:val="right" w:leader="dot" w:pos="8494"/>
+        </w:tabs>
+        <w:rPr>
+          <w:rFonts w:eastAsiaTheme="minorEastAsia"/>
+          <w:smallCaps w:val="0"/>
+          <w:noProof/>
+          <w:sz w:val="22"/>
+          <w:szCs w:val="22"/>
+          <w:lang w:val="en-GB" w:eastAsia="en-GB"/>
+        </w:rPr>
+      </w:pPr>
+      <w:hyperlink w:anchor="_Toc50830287" w:history="1">
+        <w:r>
+          <w:rPr>
+            <w:rStyle w:val="Hyperlink"/>
+            <w:noProof/>
+          </w:rPr>
+          <w:t>1.2 Espaço no mercado para a aplicação SINCROapp</w:t>
+        </w:r>
+        <w:r>
+          <w:rPr>
+            <w:noProof/>
+            <w:webHidden/>
+          </w:rPr>
+          <w:tab/>
+        </w:r>
+        <w:r>
+          <w:rPr>
+            <w:noProof/>
+            <w:webHidden/>
+          </w:rPr>
+          <w:fldChar w:fldCharType="begin"/>
+        </w:r>
+        <w:r>
+          <w:rPr>
+            <w:noProof/>
+            <w:webHidden/>
+          </w:rPr>
+          <w:instrText xml:space="preserve"> PAGEREF _Toc50830287 \h </w:instrText>
+        </w:r>
+        <w:r>
+          <w:rPr>
+            <w:noProof/>
+            <w:webHidden/>
+          </w:rPr>
+        </w:r>
+        <w:r>
+          <w:rPr>
+            <w:noProof/>
+            <w:webHidden/>
+          </w:rPr>
+          <w:fldChar w:fldCharType="separate"/>
+        </w:r>
+        <w:r>
+          <w:rPr>
+            <w:noProof/>
+            <w:webHidden/>
+          </w:rPr>
+          <w:t>7</w:t>
+        </w:r>
+        <w:r>
+          <w:rPr>
+            <w:noProof/>
+            <w:webHidden/>
+          </w:rPr>
+          <w:fldChar w:fldCharType="end"/>
+        </w:r>
+      </w:hyperlink>
+    </w:p>
+    <w:p>
+      <w:pPr>
+        <w:pStyle w:val="TOC2"/>
+        <w:tabs>
+          <w:tab w:val="right" w:leader="dot" w:pos="8494"/>
+        </w:tabs>
+        <w:rPr>
+          <w:rFonts w:eastAsiaTheme="minorEastAsia"/>
+          <w:smallCaps w:val="0"/>
+          <w:noProof/>
+          <w:sz w:val="22"/>
+          <w:szCs w:val="22"/>
+          <w:lang w:val="en-GB" w:eastAsia="en-GB"/>
+        </w:rPr>
+      </w:pPr>
+      <w:hyperlink w:anchor="_Toc50830288" w:history="1">
+        <w:r>
+          <w:rPr>
+            <w:rStyle w:val="Hyperlink"/>
+            <w:noProof/>
+          </w:rPr>
+          <w:t>1.3 Quadro tecnológico</w:t>
+        </w:r>
+        <w:r>
+          <w:rPr>
+            <w:noProof/>
+            <w:webHidden/>
+          </w:rPr>
+          <w:tab/>
+        </w:r>
+        <w:r>
+          <w:rPr>
+            <w:noProof/>
+            <w:webHidden/>
+          </w:rPr>
+          <w:fldChar w:fldCharType="begin"/>
+        </w:r>
+        <w:r>
+          <w:rPr>
+            <w:noProof/>
+            <w:webHidden/>
+          </w:rPr>
+          <w:instrText xml:space="preserve"> PAGEREF _Toc50830288 \h </w:instrText>
+        </w:r>
+        <w:r>
+          <w:rPr>
+            <w:noProof/>
+            <w:webHidden/>
+          </w:rPr>
+        </w:r>
+        <w:r>
+          <w:rPr>
+            <w:noProof/>
+            <w:webHidden/>
+          </w:rPr>
+          <w:fldChar w:fldCharType="separate"/>
+        </w:r>
+        <w:r>
+          <w:rPr>
+            <w:noProof/>
+            <w:webHidden/>
+          </w:rPr>
+          <w:t>8</w:t>
         </w:r>
         <w:r>
           <w:rPr>
@@ -1588,7 +1734,7 @@
           <w:lang w:val="en-GB" w:eastAsia="en-GB"/>
         </w:rPr>
       </w:pPr>
-      <w:hyperlink w:anchor="_Toc50781061" w:history="1">
+      <w:hyperlink w:anchor="_Toc50830289" w:history="1">
         <w:r>
           <w:rPr>
             <w:rStyle w:val="Hyperlink"/>
@@ -1635,7 +1781,7 @@
             <w:noProof/>
             <w:webHidden/>
           </w:rPr>
-          <w:instrText xml:space="preserve"> PAGEREF _Toc50781061 \h </w:instrText>
+          <w:instrText xml:space="preserve"> PAGEREF _Toc50830289 \h </w:instrText>
         </w:r>
         <w:r>
           <w:rPr>
@@ -1681,7 +1827,7 @@
           <w:lang w:val="en-GB" w:eastAsia="en-GB"/>
         </w:rPr>
       </w:pPr>
-      <w:hyperlink w:anchor="_Toc50781062" w:history="1">
+      <w:hyperlink w:anchor="_Toc50830290" w:history="1">
         <w:r>
           <w:rPr>
             <w:rStyle w:val="Hyperlink"/>
@@ -1708,7 +1854,7 @@
             <w:noProof/>
             <w:webHidden/>
           </w:rPr>
-          <w:instrText xml:space="preserve"> PAGEREF _Toc50781062 \h </w:instrText>
+          <w:instrText xml:space="preserve"> PAGEREF _Toc50830290 \h </w:instrText>
         </w:r>
         <w:r>
           <w:rPr>
@@ -1755,7 +1901,7 @@
           <w:lang w:val="en-GB" w:eastAsia="en-GB"/>
         </w:rPr>
       </w:pPr>
-      <w:hyperlink w:anchor="_Toc50781063" w:history="1">
+      <w:hyperlink w:anchor="_Toc50830291" w:history="1">
         <w:r>
           <w:rPr>
             <w:rStyle w:val="Hyperlink"/>
@@ -1782,7 +1928,7 @@
             <w:noProof/>
             <w:webHidden/>
           </w:rPr>
-          <w:instrText xml:space="preserve"> PAGEREF _Toc50781063 \h </w:instrText>
+          <w:instrText xml:space="preserve"> PAGEREF _Toc50830291 \h </w:instrText>
         </w:r>
         <w:r>
           <w:rPr>
@@ -1829,7 +1975,7 @@
           <w:lang w:val="en-GB" w:eastAsia="en-GB"/>
         </w:rPr>
       </w:pPr>
-      <w:hyperlink w:anchor="_Toc50781064" w:history="1">
+      <w:hyperlink w:anchor="_Toc50830292" w:history="1">
         <w:r>
           <w:rPr>
             <w:rStyle w:val="Hyperlink"/>
@@ -1856,7 +2002,7 @@
             <w:noProof/>
             <w:webHidden/>
           </w:rPr>
-          <w:instrText xml:space="preserve"> PAGEREF _Toc50781064 \h </w:instrText>
+          <w:instrText xml:space="preserve"> PAGEREF _Toc50830292 \h </w:instrText>
         </w:r>
         <w:r>
           <w:rPr>
@@ -1903,7 +2049,7 @@
           <w:lang w:val="en-GB" w:eastAsia="en-GB"/>
         </w:rPr>
       </w:pPr>
-      <w:hyperlink w:anchor="_Toc50781065" w:history="1">
+      <w:hyperlink w:anchor="_Toc50830293" w:history="1">
         <w:r>
           <w:rPr>
             <w:rStyle w:val="Hyperlink"/>
@@ -1930,7 +2076,7 @@
             <w:noProof/>
             <w:webHidden/>
           </w:rPr>
-          <w:instrText xml:space="preserve"> PAGEREF _Toc50781065 \h </w:instrText>
+          <w:instrText xml:space="preserve"> PAGEREF _Toc50830293 \h </w:instrText>
         </w:r>
         <w:r>
           <w:rPr>
@@ -1977,7 +2123,7 @@
           <w:lang w:val="en-GB" w:eastAsia="en-GB"/>
         </w:rPr>
       </w:pPr>
-      <w:hyperlink w:anchor="_Toc50781066" w:history="1">
+      <w:hyperlink w:anchor="_Toc50830294" w:history="1">
         <w:r>
           <w:rPr>
             <w:rStyle w:val="Hyperlink"/>
@@ -2004,7 +2150,7 @@
             <w:noProof/>
             <w:webHidden/>
           </w:rPr>
-          <w:instrText xml:space="preserve"> PAGEREF _Toc50781066 \h </w:instrText>
+          <w:instrText xml:space="preserve"> PAGEREF _Toc50830294 \h </w:instrText>
         </w:r>
         <w:r>
           <w:rPr>
@@ -2050,7 +2196,7 @@
           <w:lang w:val="en-GB" w:eastAsia="en-GB"/>
         </w:rPr>
       </w:pPr>
-      <w:hyperlink w:anchor="_Toc50781067" w:history="1">
+      <w:hyperlink w:anchor="_Toc50830295" w:history="1">
         <w:r>
           <w:rPr>
             <w:rStyle w:val="Hyperlink"/>
@@ -2077,7 +2223,7 @@
             <w:noProof/>
             <w:webHidden/>
           </w:rPr>
-          <w:instrText xml:space="preserve"> PAGEREF _Toc50781067 \h </w:instrText>
+          <w:instrText xml:space="preserve"> PAGEREF _Toc50830295 \h </w:instrText>
         </w:r>
         <w:r>
           <w:rPr>
@@ -2126,7 +2272,7 @@
           <w:lang w:val="en-GB" w:eastAsia="en-GB"/>
         </w:rPr>
       </w:pPr>
-      <w:hyperlink w:anchor="_Toc50781068" w:history="1">
+      <w:hyperlink w:anchor="_Toc50830296" w:history="1">
         <w:r>
           <w:rPr>
             <w:rStyle w:val="Hyperlink"/>
@@ -2173,7 +2319,7 @@
             <w:noProof/>
             <w:webHidden/>
           </w:rPr>
-          <w:instrText xml:space="preserve"> PAGEREF _Toc50781068 \h </w:instrText>
+          <w:instrText xml:space="preserve"> PAGEREF _Toc50830296 \h </w:instrText>
         </w:r>
         <w:r>
           <w:rPr>
@@ -2219,7 +2365,7 @@
           <w:lang w:val="en-GB" w:eastAsia="en-GB"/>
         </w:rPr>
       </w:pPr>
-      <w:hyperlink w:anchor="_Toc50781069" w:history="1">
+      <w:hyperlink w:anchor="_Toc50830297" w:history="1">
         <w:r>
           <w:rPr>
             <w:rStyle w:val="Hyperlink"/>
@@ -2246,7 +2392,7 @@
             <w:noProof/>
             <w:webHidden/>
           </w:rPr>
-          <w:instrText xml:space="preserve"> PAGEREF _Toc50781069 \h </w:instrText>
+          <w:instrText xml:space="preserve"> PAGEREF _Toc50830297 \h </w:instrText>
         </w:r>
         <w:r>
           <w:rPr>
@@ -2292,7 +2438,7 @@
           <w:lang w:val="en-GB" w:eastAsia="en-GB"/>
         </w:rPr>
       </w:pPr>
-      <w:hyperlink w:anchor="_Toc50781070" w:history="1">
+      <w:hyperlink w:anchor="_Toc50830298" w:history="1">
         <w:r>
           <w:rPr>
             <w:rStyle w:val="Hyperlink"/>
@@ -2319,7 +2465,7 @@
             <w:noProof/>
             <w:webHidden/>
           </w:rPr>
-          <w:instrText xml:space="preserve"> PAGEREF _Toc50781070 \h </w:instrText>
+          <w:instrText xml:space="preserve"> PAGEREF _Toc50830298 \h </w:instrText>
         </w:r>
         <w:r>
           <w:rPr>
@@ -2366,7 +2512,7 @@
           <w:lang w:val="en-GB" w:eastAsia="en-GB"/>
         </w:rPr>
       </w:pPr>
-      <w:hyperlink w:anchor="_Toc50781071" w:history="1">
+      <w:hyperlink w:anchor="_Toc50830299" w:history="1">
         <w:r>
           <w:rPr>
             <w:rStyle w:val="Hyperlink"/>
@@ -2393,7 +2539,7 @@
             <w:noProof/>
             <w:webHidden/>
           </w:rPr>
-          <w:instrText xml:space="preserve"> PAGEREF _Toc50781071 \h </w:instrText>
+          <w:instrText xml:space="preserve"> PAGEREF _Toc50830299 \h </w:instrText>
         </w:r>
         <w:r>
           <w:rPr>
@@ -2439,7 +2585,7 @@
           <w:lang w:val="en-GB" w:eastAsia="en-GB"/>
         </w:rPr>
       </w:pPr>
-      <w:hyperlink w:anchor="_Toc50781072" w:history="1">
+      <w:hyperlink w:anchor="_Toc50830300" w:history="1">
         <w:r>
           <w:rPr>
             <w:rStyle w:val="Hyperlink"/>
@@ -2466,7 +2612,7 @@
             <w:noProof/>
             <w:webHidden/>
           </w:rPr>
-          <w:instrText xml:space="preserve"> PAGEREF _Toc50781072 \h </w:instrText>
+          <w:instrText xml:space="preserve"> PAGEREF _Toc50830300 \h </w:instrText>
         </w:r>
         <w:r>
           <w:rPr>
@@ -2513,7 +2659,7 @@
           <w:lang w:val="en-GB" w:eastAsia="en-GB"/>
         </w:rPr>
       </w:pPr>
-      <w:hyperlink w:anchor="_Toc50781073" w:history="1">
+      <w:hyperlink w:anchor="_Toc50830301" w:history="1">
         <w:r>
           <w:rPr>
             <w:rStyle w:val="Hyperlink"/>
@@ -2540,7 +2686,7 @@
             <w:noProof/>
             <w:webHidden/>
           </w:rPr>
-          <w:instrText xml:space="preserve"> PAGEREF _Toc50781073 \h </w:instrText>
+          <w:instrText xml:space="preserve"> PAGEREF _Toc50830301 \h </w:instrText>
         </w:r>
         <w:r>
           <w:rPr>
@@ -2589,7 +2735,7 @@
           <w:lang w:val="en-GB" w:eastAsia="en-GB"/>
         </w:rPr>
       </w:pPr>
-      <w:hyperlink w:anchor="_Toc50781074" w:history="1">
+      <w:hyperlink w:anchor="_Toc50830302" w:history="1">
         <w:r>
           <w:rPr>
             <w:rStyle w:val="Hyperlink"/>
@@ -2615,7 +2761,7 @@
             <w:rStyle w:val="Hyperlink"/>
             <w:noProof/>
           </w:rPr>
-          <w:t>Conclusões</w:t>
+          <w:t>Contrato Web Aplicação Móvel/Servidor</w:t>
         </w:r>
         <w:r>
           <w:rPr>
@@ -2636,7 +2782,7 @@
             <w:noProof/>
             <w:webHidden/>
           </w:rPr>
-          <w:instrText xml:space="preserve"> PAGEREF _Toc50781074 \h </w:instrText>
+          <w:instrText xml:space="preserve"> PAGEREF _Toc50830302 \h </w:instrText>
         </w:r>
         <w:r>
           <w:rPr>
@@ -2671,6 +2817,7 @@
       <w:pPr>
         <w:pStyle w:val="TOC1"/>
         <w:tabs>
+          <w:tab w:val="left" w:pos="440"/>
           <w:tab w:val="right" w:leader="dot" w:pos="8494"/>
         </w:tabs>
         <w:rPr>
@@ -2684,12 +2831,107 @@
           <w:lang w:val="en-GB" w:eastAsia="en-GB"/>
         </w:rPr>
       </w:pPr>
-      <w:hyperlink w:anchor="_Toc50781075" w:history="1">
+      <w:hyperlink w:anchor="_Toc50830303" w:history="1">
         <w:r>
           <w:rPr>
             <w:rStyle w:val="Hyperlink"/>
             <w:noProof/>
           </w:rPr>
+          <w:t>5.</w:t>
+        </w:r>
+        <w:r>
+          <w:rPr>
+            <w:rFonts w:eastAsiaTheme="minorEastAsia"/>
+            <w:b w:val="0"/>
+            <w:bCs w:val="0"/>
+            <w:caps w:val="0"/>
+            <w:noProof/>
+            <w:sz w:val="22"/>
+            <w:szCs w:val="22"/>
+            <w:lang w:val="en-GB" w:eastAsia="en-GB"/>
+          </w:rPr>
+          <w:tab/>
+        </w:r>
+        <w:r>
+          <w:rPr>
+            <w:rStyle w:val="Hyperlink"/>
+            <w:noProof/>
+          </w:rPr>
+          <w:t>Conclusões</w:t>
+        </w:r>
+        <w:r>
+          <w:rPr>
+            <w:noProof/>
+            <w:webHidden/>
+          </w:rPr>
+          <w:tab/>
+        </w:r>
+        <w:r>
+          <w:rPr>
+            <w:noProof/>
+            <w:webHidden/>
+          </w:rPr>
+          <w:fldChar w:fldCharType="begin"/>
+        </w:r>
+        <w:r>
+          <w:rPr>
+            <w:noProof/>
+            <w:webHidden/>
+          </w:rPr>
+          <w:instrText xml:space="preserve"> PAGEREF _Toc50830303 \h </w:instrText>
+        </w:r>
+        <w:r>
+          <w:rPr>
+            <w:noProof/>
+            <w:webHidden/>
+          </w:rPr>
+        </w:r>
+        <w:r>
+          <w:rPr>
+            <w:noProof/>
+            <w:webHidden/>
+          </w:rPr>
+          <w:fldChar w:fldCharType="separate"/>
+        </w:r>
+        <w:r>
+          <w:rPr>
+            <w:noProof/>
+            <w:webHidden/>
+          </w:rPr>
+          <w:t>37</w:t>
+        </w:r>
+        <w:r>
+          <w:rPr>
+            <w:noProof/>
+            <w:webHidden/>
+          </w:rPr>
+          <w:fldChar w:fldCharType="end"/>
+        </w:r>
+      </w:hyperlink>
+    </w:p>
+    <w:p>
+      <w:pPr>
+        <w:pStyle w:val="TOC1"/>
+        <w:tabs>
+          <w:tab w:val="right" w:leader="dot" w:pos="8494"/>
+        </w:tabs>
+        <w:rPr>
+          <w:rFonts w:eastAsiaTheme="minorEastAsia"/>
+          <w:b w:val="0"/>
+          <w:bCs w:val="0"/>
+          <w:caps w:val="0"/>
+          <w:noProof/>
+          <w:sz w:val="22"/>
+          <w:szCs w:val="22"/>
+          <w:lang w:val="en-GB" w:eastAsia="en-GB"/>
+        </w:rPr>
+      </w:pPr>
+      <w:hyperlink w:anchor="_Toc50830304" w:history="1">
+        <w:r>
+          <w:rPr>
+            <w:rStyle w:val="Hyperlink"/>
+            <w:noProof/>
+          </w:rPr>
           <w:t>Referências</w:t>
         </w:r>
         <w:r>
@@ -2711,7 +2953,7 @@
             <w:noProof/>
             <w:webHidden/>
           </w:rPr>
-          <w:instrText xml:space="preserve"> PAGEREF _Toc50781075 \h </w:instrText>
+          <w:instrText xml:space="preserve"> PAGEREF _Toc50830304 \h </w:instrText>
         </w:r>
         <w:r>
           <w:rPr>
@@ -2731,7 +2973,7 @@
             <w:noProof/>
             <w:webHidden/>
           </w:rPr>
-          <w:t>37</w:t>
+          <w:t>38</w:t>
         </w:r>
         <w:r>
           <w:rPr>
@@ -2766,9 +3008,6 @@
         <w:fldChar w:fldCharType="end"/>
       </w:r>
     </w:p>
-    <w:p/>
-    <w:p/>
-    <w:p/>
     <w:p/>
     <w:p/>
     <w:p/>
@@ -2799,7 +3038,7 @@
           <w:numId w:val="1"/>
         </w:numPr>
       </w:pPr>
-      <w:bookmarkStart w:id="3" w:name="_Toc50781059"/>
+      <w:bookmarkStart w:id="3" w:name="_Toc50830285"/>
       <w:r>
         <w:lastRenderedPageBreak/>
         <w:t>Introdução</w:t>
@@ -2833,6 +3072,7 @@
           <w:id w:val="-2093770709"/>
           <w:citation/>
         </w:sdtPr>
+        <w:sdtEndPr/>
         <w:sdtContent>
           <w:r>
             <w:fldChar w:fldCharType="begin"/>
@@ -2847,7 +3087,13 @@
             <w:rPr>
               <w:noProof/>
             </w:rPr>
-            <w:t xml:space="preserve"> [1]</w:t>
+            <w:t xml:space="preserve"> </w:t>
+          </w:r>
+          <w:r>
+            <w:rPr>
+              <w:noProof/>
+            </w:rPr>
+            <w:t>[1]</w:t>
           </w:r>
           <w:r>
             <w:fldChar w:fldCharType="end"/>
@@ -2886,7 +3132,13 @@
         <w:t>feedback</w:t>
       </w:r>
       <w:r>
-        <w:t xml:space="preserve"> imediato ao cometer uma infração e consiga também consultar informação sobre multas que já tenha cometido, salientando assim a importância de uma condução mais cuidada, bem como facilitar o pagamento da multa através de pagamento eletrónico pela aplicação.</w:t>
+        <w:t xml:space="preserve"> </w:t>
+      </w:r>
+      <w:r>
+        <w:t>no mais curto espaço de tempo</w:t>
+      </w:r>
+      <w:r>
+        <w:t xml:space="preserve"> ao cometer uma infração e consiga também consultar informação sobre multas que já tenha cometido, salientando assim a importância de uma condução mais cuidada, bem como facilitar o pagamento da multa através de pagamento eletrónico pela aplicação.</w:t>
       </w:r>
     </w:p>
     <w:p/>
@@ -2895,7 +3147,7 @@
       <w:pPr>
         <w:pStyle w:val="Heading2"/>
       </w:pPr>
-      <w:bookmarkStart w:id="4" w:name="_Toc50781060"/>
+      <w:bookmarkStart w:id="4" w:name="_Toc50830286"/>
       <w:r>
         <w:t>1.1 Organização do relatório</w:t>
       </w:r>
@@ -2915,8 +3167,19 @@
           <w:numId w:val="17"/>
         </w:numPr>
       </w:pPr>
-      <w:r>
-        <w:t>Formulação do problema – discussão funcional sobre os requisitos do projeto</w:t>
+      <w:hyperlink w:anchor="_Formulação_do_Problema" w:history="1">
+        <w:r>
+          <w:rPr>
+            <w:rStyle w:val="Hyperlink"/>
+          </w:rPr>
+          <w:t>Formulação do Problema</w:t>
+        </w:r>
+      </w:hyperlink>
+      <w:r>
+        <w:t xml:space="preserve"> – discussão funcional sobre os requisitos do projeto</w:t>
+      </w:r>
+      <w:r>
+        <w:t>.</w:t>
       </w:r>
     </w:p>
     <w:p>
@@ -2927,47 +3190,526 @@
           <w:numId w:val="17"/>
         </w:numPr>
       </w:pPr>
-      <w:r>
-        <w:t>Proposta de solução – Detalhe técnico sobre a solução desenvolvida para satisfazer os requisitos descritos no ponto anterior</w:t>
+      <w:hyperlink w:anchor="_Proposta_de_Solução" w:history="1">
+        <w:r>
+          <w:rPr>
+            <w:rStyle w:val="Hyperlink"/>
+          </w:rPr>
+          <w:t>Proposta de Solução</w:t>
+        </w:r>
+      </w:hyperlink>
+      <w:r>
+        <w:t xml:space="preserve"> </w:t>
+      </w:r>
+      <w:r>
+        <w:t>– Detalhe técnico sobre a solução desenvolvida para satisfazer os requisitos descritos no ponto anterior</w:t>
       </w:r>
       <w:r>
         <w:t>. Este capítulo está dividido em três partes, cada uma tratando de um dos componentes que compõe a solução</w:t>
       </w:r>
-    </w:p>
-    <w:p/>
-    <w:p/>
-    <w:p/>
-    <w:p/>
-    <w:p/>
-    <w:p/>
-    <w:p/>
-    <w:p/>
-    <w:p/>
-    <w:p/>
-    <w:p/>
-    <w:p/>
-    <w:p/>
-    <w:p/>
-    <w:p/>
-    <w:p/>
-    <w:p/>
-    <w:p/>
-    <w:p/>
-    <w:p/>
-    <w:p/>
-    <w:p/>
-    <w:p/>
-    <w:p/>
-    <w:p/>
-    <w:p/>
-    <w:p/>
-    <w:p/>
-    <w:p/>
-    <w:p/>
-    <w:p/>
-    <w:p/>
-    <w:p/>
-    <w:p/>
+      <w:r>
+        <w:t xml:space="preserve">. </w:t>
+      </w:r>
+    </w:p>
+    <w:p/>
+    <w:p/>
+    <w:p>
+      <w:pPr>
+        <w:pStyle w:val="Heading2"/>
+      </w:pPr>
+      <w:bookmarkStart w:id="5" w:name="_Toc50830287"/>
+      <w:r>
+        <w:t>1.</w:t>
+      </w:r>
+      <w:r>
+        <w:t>2</w:t>
+      </w:r>
+      <w:r>
+        <w:t xml:space="preserve"> </w:t>
+      </w:r>
+      <w:r>
+        <w:t xml:space="preserve">Espaço no mercado para a aplicação </w:t>
+      </w:r>
+      <w:proofErr w:type="spellStart"/>
+      <w:r>
+        <w:t>SINCROapp</w:t>
+      </w:r>
+      <w:bookmarkEnd w:id="5"/>
+      <w:proofErr w:type="spellEnd"/>
+    </w:p>
+    <w:p>
+      <w:r>
+        <w:t xml:space="preserve">Existem atualmente várias aplicações no mercado que lidam com radares de trânsito, como as aplicações </w:t>
+      </w:r>
+      <w:r>
+        <w:rPr>
+          <w:b/>
+          <w:bCs/>
+        </w:rPr>
+        <w:t>RADARES de Portugal</w:t>
+      </w:r>
+      <w:sdt>
+        <w:sdtPr>
+          <w:rPr>
+            <w:b/>
+            <w:bCs/>
+          </w:rPr>
+          <w:id w:val="-349561645"/>
+          <w:citation/>
+        </w:sdtPr>
+        <w:sdtContent>
+          <w:r>
+            <w:rPr>
+              <w:b/>
+              <w:bCs/>
+            </w:rPr>
+            <w:fldChar w:fldCharType="begin"/>
+          </w:r>
+          <w:r>
+            <w:rPr>
+              <w:b/>
+              <w:bCs/>
+            </w:rPr>
+            <w:instrText xml:space="preserve"> CITATION RAD \l 2057 </w:instrText>
+          </w:r>
+          <w:r>
+            <w:rPr>
+              <w:b/>
+              <w:bCs/>
+            </w:rPr>
+            <w:fldChar w:fldCharType="separate"/>
+          </w:r>
+          <w:r>
+            <w:rPr>
+              <w:b/>
+              <w:bCs/>
+              <w:noProof/>
+            </w:rPr>
+            <w:t xml:space="preserve"> </w:t>
+          </w:r>
+          <w:r>
+            <w:rPr>
+              <w:noProof/>
+            </w:rPr>
+            <w:t>[2]</w:t>
+          </w:r>
+          <w:r>
+            <w:rPr>
+              <w:b/>
+              <w:bCs/>
+            </w:rPr>
+            <w:fldChar w:fldCharType="end"/>
+          </w:r>
+        </w:sdtContent>
+      </w:sdt>
+      <w:r>
+        <w:rPr>
+          <w:b/>
+          <w:bCs/>
+        </w:rPr>
+        <w:t xml:space="preserve"> e WAZE</w:t>
+      </w:r>
+      <w:sdt>
+        <w:sdtPr>
+          <w:rPr>
+            <w:b/>
+            <w:bCs/>
+          </w:rPr>
+          <w:id w:val="613715981"/>
+          <w:citation/>
+        </w:sdtPr>
+        <w:sdtContent>
+          <w:r>
+            <w:rPr>
+              <w:b/>
+              <w:bCs/>
+            </w:rPr>
+            <w:fldChar w:fldCharType="begin"/>
+          </w:r>
+          <w:r>
+            <w:rPr>
+              <w:b/>
+              <w:bCs/>
+            </w:rPr>
+            <w:instrText xml:space="preserve"> CITATION Waz \l 2057 </w:instrText>
+          </w:r>
+          <w:r>
+            <w:rPr>
+              <w:b/>
+              <w:bCs/>
+            </w:rPr>
+            <w:fldChar w:fldCharType="separate"/>
+          </w:r>
+          <w:r>
+            <w:rPr>
+              <w:b/>
+              <w:bCs/>
+              <w:noProof/>
+            </w:rPr>
+            <w:t xml:space="preserve"> </w:t>
+          </w:r>
+          <w:r>
+            <w:rPr>
+              <w:noProof/>
+            </w:rPr>
+            <w:t>[3]</w:t>
+          </w:r>
+          <w:r>
+            <w:rPr>
+              <w:b/>
+              <w:bCs/>
+            </w:rPr>
+            <w:fldChar w:fldCharType="end"/>
+          </w:r>
+        </w:sdtContent>
+      </w:sdt>
+      <w:r>
+        <w:t xml:space="preserve">, que têm Cuma funcionalidade chave a comunicação entre utilizadores sobre identificação de radares, eventos de trânsito como filas de espera e operação de trânsito. Existem </w:t>
+      </w:r>
+      <w:proofErr w:type="gramStart"/>
+      <w:r>
+        <w:t>algumas aplicação</w:t>
+      </w:r>
+      <w:proofErr w:type="gramEnd"/>
+      <w:r>
+        <w:t xml:space="preserve"> que incluem também funcionalidades de recomendação de pontos de interesse, como no caso da aplicação </w:t>
+      </w:r>
+      <w:proofErr w:type="spellStart"/>
+      <w:r>
+        <w:rPr>
+          <w:b/>
+          <w:bCs/>
+        </w:rPr>
+        <w:t>ViaMichelin</w:t>
+      </w:r>
+      <w:proofErr w:type="spellEnd"/>
+      <w:r>
+        <w:rPr>
+          <w:b/>
+          <w:bCs/>
+        </w:rPr>
+        <w:t xml:space="preserve"> GPS</w:t>
+      </w:r>
+      <w:r>
+        <w:t xml:space="preserve"> </w:t>
+      </w:r>
+      <w:sdt>
+        <w:sdtPr>
+          <w:id w:val="984271731"/>
+          <w:citation/>
+        </w:sdtPr>
+        <w:sdtContent>
+          <w:r>
+            <w:fldChar w:fldCharType="begin"/>
+          </w:r>
+          <w:r>
+            <w:instrText xml:space="preserve"> CITATION Via \l 2057 </w:instrText>
+          </w:r>
+          <w:r>
+            <w:fldChar w:fldCharType="separate"/>
+          </w:r>
+          <w:r>
+            <w:rPr>
+              <w:noProof/>
+            </w:rPr>
+            <w:t>[4]</w:t>
+          </w:r>
+          <w:r>
+            <w:fldChar w:fldCharType="end"/>
+          </w:r>
+        </w:sdtContent>
+      </w:sdt>
+      <w:r>
+        <w:t>.</w:t>
+      </w:r>
+    </w:p>
+    <w:p/>
+    <w:p>
+      <w:r>
+        <w:lastRenderedPageBreak/>
+        <w:t xml:space="preserve">Neste sentido, a aplicação </w:t>
+      </w:r>
+      <w:proofErr w:type="spellStart"/>
+      <w:r>
+        <w:rPr>
+          <w:b/>
+          <w:bCs/>
+        </w:rPr>
+        <w:t>SINCROapp</w:t>
+      </w:r>
+      <w:proofErr w:type="spellEnd"/>
+      <w:r>
+        <w:t xml:space="preserve"> não pretende substituir estas aplicações, mas sim complementá-las para utilizadores em Portugal Continental, dando informação sobre infrações cometidas nos radares da rede </w:t>
+      </w:r>
+      <w:r>
+        <w:t>SINCRO</w:t>
+      </w:r>
+      <w:r>
+        <w:t xml:space="preserve"> e facilitando o pagamento das mesmas através da aplicação, comtemplando o uso de um veículo por um condutor que não seja proprietário do mesmo.</w:t>
+      </w:r>
+    </w:p>
+    <w:p/>
+    <w:p>
+      <w:pPr>
+        <w:pStyle w:val="Heading2"/>
+      </w:pPr>
+      <w:bookmarkStart w:id="6" w:name="_Toc50830288"/>
+      <w:r>
+        <w:t>1.</w:t>
+      </w:r>
+      <w:r>
+        <w:t>3</w:t>
+      </w:r>
+      <w:r>
+        <w:t xml:space="preserve"> </w:t>
+      </w:r>
+      <w:r>
+        <w:t>Quadro tecnológico</w:t>
+      </w:r>
+      <w:bookmarkEnd w:id="6"/>
+    </w:p>
+    <w:p>
+      <w:r>
+        <w:t>De seguida são destacadas as tecnologias e ferramentas usadas neste projeto:</w:t>
+      </w:r>
+    </w:p>
+    <w:p>
+      <w:pPr>
+        <w:pStyle w:val="ListParagraph"/>
+        <w:numPr>
+          <w:ilvl w:val="0"/>
+          <w:numId w:val="19"/>
+        </w:numPr>
+      </w:pPr>
+      <w:r>
+        <w:t xml:space="preserve">Java – Linguagem de programação usada no desenvolvimento da aplicação servidor </w:t>
+      </w:r>
+      <w:proofErr w:type="spellStart"/>
+      <w:r>
+        <w:rPr>
+          <w:b/>
+          <w:bCs/>
+        </w:rPr>
+        <w:t>SINCROserver</w:t>
+      </w:r>
+      <w:proofErr w:type="spellEnd"/>
+      <w:r>
+        <w:t xml:space="preserve"> e aplicação móvel </w:t>
+      </w:r>
+      <w:proofErr w:type="spellStart"/>
+      <w:r>
+        <w:rPr>
+          <w:b/>
+          <w:bCs/>
+        </w:rPr>
+        <w:t>SINCROapp</w:t>
+      </w:r>
+      <w:proofErr w:type="spellEnd"/>
+      <w:r>
+        <w:t>.</w:t>
+      </w:r>
+    </w:p>
+    <w:p>
+      <w:pPr>
+        <w:pStyle w:val="ListParagraph"/>
+        <w:numPr>
+          <w:ilvl w:val="0"/>
+          <w:numId w:val="19"/>
+        </w:numPr>
+      </w:pPr>
+      <w:proofErr w:type="spellStart"/>
+      <w:r>
+        <w:t>MySQL</w:t>
+      </w:r>
+      <w:proofErr w:type="spellEnd"/>
+      <w:r>
+        <w:t xml:space="preserve"> – Serviço de manutenção de bases de dados relacionais utilizado para a criação/manutenção da base de dados </w:t>
+      </w:r>
+      <w:proofErr w:type="spellStart"/>
+      <w:r>
+        <w:rPr>
+          <w:b/>
+          <w:bCs/>
+        </w:rPr>
+        <w:t>SINCROdb</w:t>
+      </w:r>
+      <w:proofErr w:type="spellEnd"/>
+      <w:r>
+        <w:t>.</w:t>
+      </w:r>
+    </w:p>
+    <w:p>
+      <w:pPr>
+        <w:pStyle w:val="ListParagraph"/>
+        <w:numPr>
+          <w:ilvl w:val="0"/>
+          <w:numId w:val="19"/>
+        </w:numPr>
+      </w:pPr>
+      <w:r>
+        <w:t xml:space="preserve">Spring </w:t>
+      </w:r>
+      <w:proofErr w:type="spellStart"/>
+      <w:r>
+        <w:t>Boot</w:t>
+      </w:r>
+      <w:proofErr w:type="spellEnd"/>
+      <w:r>
+        <w:t xml:space="preserve"> – </w:t>
+      </w:r>
+      <w:r>
+        <w:rPr>
+          <w:i/>
+          <w:iCs/>
+        </w:rPr>
+        <w:t>Framework</w:t>
+      </w:r>
+      <w:r>
+        <w:t xml:space="preserve"> para a linguagem Java que facilita</w:t>
+      </w:r>
+      <w:r>
+        <w:t xml:space="preserve"> a criação de aplicações Web</w:t>
+      </w:r>
+    </w:p>
+    <w:p>
+      <w:pPr>
+        <w:pStyle w:val="ListParagraph"/>
+        <w:numPr>
+          <w:ilvl w:val="0"/>
+          <w:numId w:val="19"/>
+        </w:numPr>
+      </w:pPr>
+      <w:proofErr w:type="spellStart"/>
+      <w:r>
+        <w:t>Retrofit</w:t>
+      </w:r>
+      <w:proofErr w:type="spellEnd"/>
+      <w:r>
+        <w:t xml:space="preserve"> – Framework Java para a plataforma android que simplifica o processo de comunicação em rede</w:t>
+      </w:r>
+    </w:p>
+    <w:p>
+      <w:pPr>
+        <w:pStyle w:val="ListParagraph"/>
+        <w:numPr>
+          <w:ilvl w:val="0"/>
+          <w:numId w:val="19"/>
+        </w:numPr>
+      </w:pPr>
+      <w:proofErr w:type="spellStart"/>
+      <w:r>
+        <w:t>IntelliJ</w:t>
+      </w:r>
+      <w:proofErr w:type="spellEnd"/>
+      <w:r>
+        <w:t xml:space="preserve"> IDEA – IDE (</w:t>
+      </w:r>
+      <w:proofErr w:type="spellStart"/>
+      <w:r>
+        <w:t>Integrated</w:t>
+      </w:r>
+      <w:proofErr w:type="spellEnd"/>
+      <w:r>
+        <w:t xml:space="preserve"> </w:t>
+      </w:r>
+      <w:proofErr w:type="spellStart"/>
+      <w:r>
+        <w:t>Development</w:t>
+      </w:r>
+      <w:proofErr w:type="spellEnd"/>
+      <w:r>
+        <w:t xml:space="preserve"> </w:t>
+      </w:r>
+      <w:proofErr w:type="spellStart"/>
+      <w:r>
+        <w:t>Environment</w:t>
+      </w:r>
+      <w:proofErr w:type="spellEnd"/>
+      <w:r>
+        <w:t>) usado na criação e de</w:t>
+      </w:r>
+      <w:r>
+        <w:t xml:space="preserve">senvolvimento da aplicação servidor </w:t>
+      </w:r>
+      <w:proofErr w:type="spellStart"/>
+      <w:r>
+        <w:rPr>
+          <w:b/>
+          <w:bCs/>
+        </w:rPr>
+        <w:t>SINCROserver</w:t>
+      </w:r>
+      <w:proofErr w:type="spellEnd"/>
+      <w:r>
+        <w:t>.</w:t>
+      </w:r>
+    </w:p>
+    <w:p>
+      <w:pPr>
+        <w:pStyle w:val="ListParagraph"/>
+        <w:numPr>
+          <w:ilvl w:val="0"/>
+          <w:numId w:val="19"/>
+        </w:numPr>
+      </w:pPr>
+      <w:r>
+        <w:t xml:space="preserve">Android </w:t>
+      </w:r>
+      <w:proofErr w:type="spellStart"/>
+      <w:r>
+        <w:t>Studio</w:t>
+      </w:r>
+      <w:proofErr w:type="spellEnd"/>
+      <w:r>
+        <w:t xml:space="preserve"> – IDE usado na criação e desenvolvimento da aplicação móvel </w:t>
+      </w:r>
+      <w:proofErr w:type="spellStart"/>
+      <w:r>
+        <w:rPr>
+          <w:b/>
+          <w:bCs/>
+        </w:rPr>
+        <w:t>SINCROapp</w:t>
+      </w:r>
+      <w:proofErr w:type="spellEnd"/>
+      <w:r>
+        <w:t>.</w:t>
+      </w:r>
+    </w:p>
+    <w:p>
+      <w:pPr>
+        <w:pStyle w:val="ListParagraph"/>
+        <w:numPr>
+          <w:ilvl w:val="0"/>
+          <w:numId w:val="19"/>
+        </w:numPr>
+      </w:pPr>
+      <w:proofErr w:type="spellStart"/>
+      <w:r>
+        <w:t>MagicDraw</w:t>
+      </w:r>
+      <w:proofErr w:type="spellEnd"/>
+      <w:r>
+        <w:t xml:space="preserve"> – Ferramenta de modelação de sistemas usada para descrever o projeto de forma funcional</w:t>
+      </w:r>
+    </w:p>
+    <w:p>
+      <w:pPr>
+        <w:pStyle w:val="ListParagraph"/>
+        <w:numPr>
+          <w:ilvl w:val="0"/>
+          <w:numId w:val="19"/>
+        </w:numPr>
+      </w:pPr>
+      <w:proofErr w:type="spellStart"/>
+      <w:r>
+        <w:t>SysML</w:t>
+      </w:r>
+      <w:proofErr w:type="spellEnd"/>
+      <w:r>
+        <w:t xml:space="preserve"> – Linguagem de modelação de sistemas usada no desenvolvimento dos modelos que descrevem o projeto</w:t>
+      </w:r>
+    </w:p>
     <w:p/>
     <w:p/>
     <w:p/>
@@ -2989,12 +3731,14 @@
           <w:numId w:val="1"/>
         </w:numPr>
       </w:pPr>
-      <w:bookmarkStart w:id="5" w:name="_Toc50781061"/>
+      <w:bookmarkStart w:id="7" w:name="_Formulação_do_Problema"/>
+      <w:bookmarkStart w:id="8" w:name="_Toc50830289"/>
+      <w:bookmarkEnd w:id="7"/>
       <w:r>
         <w:lastRenderedPageBreak/>
         <w:t>Formulação do Problema</w:t>
       </w:r>
-      <w:bookmarkEnd w:id="5"/>
+      <w:bookmarkEnd w:id="8"/>
     </w:p>
     <w:p/>
     <w:p>
@@ -3026,6 +3770,7 @@
       <w:r>
         <w:t xml:space="preserve">Para tal será necessária uma aplicação servidora, </w:t>
       </w:r>
+      <w:proofErr w:type="spellStart"/>
       <w:r>
         <w:rPr>
           <w:b/>
@@ -3033,8 +3778,21 @@
         </w:rPr>
         <w:t>SINCROserver</w:t>
       </w:r>
-      <w:r>
-        <w:t xml:space="preserve">, e uma base de dados que represente o modelo de negócio, </w:t>
+      <w:proofErr w:type="spellEnd"/>
+      <w:r>
+        <w:t>,</w:t>
+      </w:r>
+      <w:r>
+        <w:t xml:space="preserve"> </w:t>
+      </w:r>
+      <w:r>
+        <w:t>que forneça todos os dados e funcionalidades que permitam o funcionamento da aplicação móvel</w:t>
+      </w:r>
+      <w:r>
+        <w:t>,</w:t>
+      </w:r>
+      <w:r>
+        <w:t xml:space="preserve"> e uma base de dados que represente o modelo de negócio, </w:t>
       </w:r>
       <w:proofErr w:type="spellStart"/>
       <w:r>
@@ -3066,27 +3824,42 @@
       <w:r>
         <w:t xml:space="preserve"> que use o modelo de dados definido para este projeto, bem como </w:t>
       </w:r>
-      <w:proofErr w:type="spellStart"/>
       <w:r>
         <w:rPr>
           <w:i/>
           <w:iCs/>
         </w:rPr>
+        <w:t xml:space="preserve">os </w:t>
+      </w:r>
+      <w:proofErr w:type="spellStart"/>
+      <w:r>
+        <w:rPr>
+          <w:i/>
+          <w:iCs/>
+        </w:rPr>
         <w:t>endpoints</w:t>
       </w:r>
       <w:proofErr w:type="spellEnd"/>
       <w:r>
+        <w:rPr>
+          <w:i/>
+          <w:iCs/>
+        </w:rPr>
         <w:t xml:space="preserve"> </w:t>
       </w:r>
       <w:r>
-        <w:rPr>
-          <w:b/>
-          <w:bCs/>
-        </w:rPr>
-        <w:t>REST</w:t>
-      </w:r>
-      <w:r>
-        <w:t xml:space="preserve"> idênticos.</w:t>
+        <w:t xml:space="preserve">definidos no capítulo </w:t>
+      </w:r>
+      <w:hyperlink w:anchor="_Contrato_Web_Aplicação" w:history="1">
+        <w:r>
+          <w:rPr>
+            <w:rStyle w:val="Hyperlink"/>
+          </w:rPr>
+          <w:t>Contrato Web Aplicação Móvel/Servidor</w:t>
+        </w:r>
+      </w:hyperlink>
+      <w:r>
+        <w:t>.</w:t>
       </w:r>
     </w:p>
     <w:p/>
@@ -3100,21 +3873,28 @@
       <w:pPr>
         <w:pStyle w:val="Heading2"/>
       </w:pPr>
-      <w:bookmarkStart w:id="6" w:name="_2.1_Requisitos_Funcionais"/>
-      <w:bookmarkStart w:id="7" w:name="_Toc50781062"/>
-      <w:bookmarkEnd w:id="6"/>
+      <w:bookmarkStart w:id="9" w:name="_2.1_Requisitos_Funcionais"/>
+      <w:bookmarkStart w:id="10" w:name="_Toc50830290"/>
+      <w:bookmarkEnd w:id="9"/>
       <w:r>
         <w:t xml:space="preserve">2.1 </w:t>
       </w:r>
       <w:r>
         <w:t>Requisitos Funcionais</w:t>
       </w:r>
-      <w:bookmarkEnd w:id="7"/>
-    </w:p>
-    <w:p>
-      <w:r>
-        <w:t xml:space="preserve">Esta secção aborda a conceptualização do sistema </w:t>
-      </w:r>
+      <w:bookmarkEnd w:id="10"/>
+    </w:p>
+    <w:p>
+      <w:r>
+        <w:t xml:space="preserve">Esta secção aborda </w:t>
+      </w:r>
+      <w:r>
+        <w:t xml:space="preserve">a análise e formalização dos requisitos </w:t>
+      </w:r>
+      <w:r>
+        <w:t xml:space="preserve">do sistema </w:t>
+      </w:r>
+      <w:proofErr w:type="spellStart"/>
       <w:r>
         <w:rPr>
           <w:b/>
@@ -3122,6 +3902,7 @@
         </w:rPr>
         <w:t>SINCROmobile</w:t>
       </w:r>
+      <w:proofErr w:type="spellEnd"/>
       <w:r>
         <w:t xml:space="preserve">, </w:t>
       </w:r>
@@ -3210,7 +3991,7 @@
           <w:color w:val="auto"/>
         </w:rPr>
       </w:pPr>
-      <w:bookmarkStart w:id="8" w:name="_Hlk39368449"/>
+      <w:bookmarkStart w:id="11" w:name="_Hlk39368449"/>
       <w:r>
         <w:rPr>
           <w:color w:val="auto"/>
@@ -3248,7 +4029,7 @@
         </w:rPr>
         <w:fldChar w:fldCharType="end"/>
       </w:r>
-      <w:bookmarkEnd w:id="8"/>
+      <w:bookmarkEnd w:id="11"/>
       <w:r>
         <w:rPr>
           <w:color w:val="auto"/>
@@ -3267,74 +4048,10 @@
           <w:b/>
           <w:bCs/>
         </w:rPr>
-        <w:t xml:space="preserve">Figura </w:t>
-      </w:r>
-      <w:r>
-        <w:rPr>
-          <w:b/>
-          <w:bCs/>
-        </w:rPr>
-        <w:fldChar w:fldCharType="begin"/>
-      </w:r>
-      <w:r>
-        <w:rPr>
-          <w:b/>
-          <w:bCs/>
-        </w:rPr>
-        <w:instrText xml:space="preserve"> SEQ Figura \* ARABIC </w:instrText>
-      </w:r>
-      <w:r>
-        <w:rPr>
-          <w:b/>
-          <w:bCs/>
-        </w:rPr>
-        <w:fldChar w:fldCharType="separate"/>
-      </w:r>
-      <w:r>
-        <w:rPr>
-          <w:b/>
-          <w:bCs/>
-          <w:noProof/>
-        </w:rPr>
-        <w:t>2</w:t>
-      </w:r>
-      <w:r>
-        <w:rPr>
-          <w:b/>
-          <w:bCs/>
-        </w:rPr>
-        <w:fldChar w:fldCharType="end"/>
-      </w:r>
-      <w:r>
-        <w:t xml:space="preserve"> representa a visão geral d</w:t>
-      </w:r>
-      <w:r>
-        <w:t xml:space="preserve">as funcionalidades que se pretendem implementar na aplicação </w:t>
-      </w:r>
-      <w:r>
-        <w:rPr>
-          <w:b/>
-          <w:bCs/>
-        </w:rPr>
-        <w:t>SINCROapp</w:t>
-      </w:r>
-      <w:r>
-        <w:t>.</w:t>
-      </w:r>
-    </w:p>
-    <w:p>
-      <w:r>
-        <w:t xml:space="preserve">O caso </w:t>
-      </w:r>
-      <w:r>
-        <w:rPr>
-          <w:b/>
-          <w:bCs/>
-        </w:rPr>
-        <w:t>1.1</w:t>
-      </w:r>
-      <w:r>
-        <w:t xml:space="preserve"> mencionado na figura define como requisito que o </w:t>
+        <w:t>Figura 2</w:t>
+      </w:r>
+      <w:r>
+        <w:t xml:space="preserve"> define como requisito que o </w:t>
       </w:r>
       <w:r>
         <w:t>cidadão</w:t>
@@ -3451,83 +4168,96 @@
     <w:p>
       <w:pPr>
         <w:pStyle w:val="Caption"/>
-      </w:pPr>
-      <w:r>
+        <w:ind w:left="1416" w:firstLine="708"/>
+        <w:rPr>
+          <w:color w:val="auto"/>
+        </w:rPr>
+      </w:pPr>
+      <w:r>
+        <w:rPr>
+          <w:color w:val="auto"/>
+        </w:rPr>
         <w:t xml:space="preserve">Figura </w:t>
       </w:r>
       <w:r>
+        <w:rPr>
+          <w:color w:val="auto"/>
+        </w:rPr>
         <w:t>2</w:t>
       </w:r>
       <w:r>
-        <w:t xml:space="preserve"> - Registo n</w:t>
+        <w:rPr>
+          <w:color w:val="auto"/>
+        </w:rPr>
+        <w:t xml:space="preserve"> - Registo no sistema SINCROmobile</w:t>
+      </w:r>
+    </w:p>
+    <w:p/>
+    <w:p>
+      <w:r>
+        <w:t xml:space="preserve">De seguida é pedido ao </w:t>
+      </w:r>
+      <w:r>
+        <w:t>cidadão</w:t>
+      </w:r>
+      <w:r>
+        <w:t xml:space="preserve"> que confirme a sua identidade usando o número de telemóvel obtido pelo servidor ou, opcionalmente, um email, caso este tenho sido obtido junto com o resto da informação associada ao </w:t>
+      </w:r>
+      <w:r>
+        <w:t>cidadão</w:t>
+      </w:r>
+      <w:r>
+        <w:t>.</w:t>
+      </w:r>
+    </w:p>
+    <w:p/>
+    <w:p>
+      <w:pPr>
+        <w:pStyle w:val="Heading3"/>
+      </w:pPr>
+      <w:bookmarkStart w:id="12" w:name="_Toc50830291"/>
+      <w:r>
+        <w:t>2.</w:t>
+      </w:r>
+      <w:r>
+        <w:t>1.1</w:t>
+      </w:r>
+      <w:r>
+        <w:t xml:space="preserve"> </w:t>
+      </w:r>
+      <w:r>
+        <w:t>Eventos de Trânsito</w:t>
+      </w:r>
+      <w:bookmarkEnd w:id="12"/>
+    </w:p>
+    <w:p>
+      <w:r>
+        <w:t>De acordo com os requisitos formulados na</w:t>
+      </w:r>
+      <w:r>
+        <w:t xml:space="preserve"> </w:t>
+      </w:r>
+      <w:r>
+        <w:rPr>
+          <w:b/>
+          <w:bCs/>
+        </w:rPr>
+        <w:t>Figura 1</w:t>
+      </w:r>
+      <w:r>
+        <w:t xml:space="preserve">, existe um conjunto de </w:t>
+      </w:r>
+      <w:r>
+        <w:t>requisitos</w:t>
+      </w:r>
+      <w:r>
+        <w:t xml:space="preserve"> designad</w:t>
       </w:r>
       <w:r>
         <w:t>o</w:t>
       </w:r>
       <w:r>
-        <w:t xml:space="preserve"> </w:t>
-      </w:r>
-      <w:r>
-        <w:t>sistema</w:t>
-      </w:r>
-      <w:r>
-        <w:t xml:space="preserve"> SINCROmobile</w:t>
-      </w:r>
-    </w:p>
-    <w:p/>
-    <w:p>
-      <w:r>
-        <w:t xml:space="preserve">De seguida é pedido ao </w:t>
-      </w:r>
-      <w:r>
-        <w:t>cidadão</w:t>
-      </w:r>
-      <w:r>
-        <w:t xml:space="preserve"> que confirme a sua identidade usando o número de telemóvel obtido pelo servidor ou, opcionalmente, um email, caso este tenho sido obtido junto com o resto da informação associada ao </w:t>
-      </w:r>
-      <w:r>
-        <w:t>cidadão</w:t>
-      </w:r>
-      <w:r>
-        <w:t>.</w:t>
-      </w:r>
-    </w:p>
-    <w:p/>
-    <w:p>
-      <w:pPr>
-        <w:pStyle w:val="Heading3"/>
-      </w:pPr>
-      <w:bookmarkStart w:id="9" w:name="_Toc50781063"/>
-      <w:r>
-        <w:t>2.</w:t>
-      </w:r>
-      <w:r>
-        <w:t>1.1</w:t>
-      </w:r>
-      <w:r>
-        <w:t xml:space="preserve"> </w:t>
-      </w:r>
-      <w:r>
-        <w:t>Eventos de Trânsito</w:t>
-      </w:r>
-      <w:bookmarkEnd w:id="9"/>
-    </w:p>
-    <w:p>
-      <w:r>
-        <w:t>De acordo com os requisitos formulados na</w:t>
-      </w:r>
-      <w:r>
-        <w:t xml:space="preserve"> </w:t>
-      </w:r>
-      <w:r>
-        <w:rPr>
-          <w:b/>
-          <w:bCs/>
-        </w:rPr>
-        <w:t>Figura 1</w:t>
-      </w:r>
-      <w:r>
-        <w:t xml:space="preserve">, existe um conjunto de funcionalidades designadas por </w:t>
+        <w:t xml:space="preserve">s por </w:t>
       </w:r>
       <w:r>
         <w:rPr>
@@ -3745,7 +4475,7 @@
       <w:pPr>
         <w:pStyle w:val="Heading3"/>
       </w:pPr>
-      <w:bookmarkStart w:id="10" w:name="_Toc50781064"/>
+      <w:bookmarkStart w:id="13" w:name="_Toc50830292"/>
       <w:r>
         <w:lastRenderedPageBreak/>
         <w:t>2.</w:t>
@@ -3762,11 +4492,22 @@
       <w:r>
         <w:t xml:space="preserve"> de informação</w:t>
       </w:r>
-      <w:bookmarkEnd w:id="10"/>
-    </w:p>
-    <w:p>
-      <w:r>
-        <w:t xml:space="preserve">As funcionalidades de consulta de informação são apresentadas na </w:t>
+      <w:bookmarkEnd w:id="13"/>
+    </w:p>
+    <w:p>
+      <w:r>
+        <w:t xml:space="preserve">Os requisitos </w:t>
+      </w:r>
+      <w:r>
+        <w:t xml:space="preserve">de consulta de informação são </w:t>
+      </w:r>
+      <w:proofErr w:type="gramStart"/>
+      <w:r>
+        <w:t>apresentadas</w:t>
+      </w:r>
+      <w:proofErr w:type="gramEnd"/>
+      <w:r>
+        <w:t xml:space="preserve"> na </w:t>
       </w:r>
       <w:r>
         <w:rPr>
@@ -3935,7 +4676,7 @@
       <w:pPr>
         <w:pStyle w:val="Heading3"/>
       </w:pPr>
-      <w:bookmarkStart w:id="11" w:name="_Toc50781065"/>
+      <w:bookmarkStart w:id="14" w:name="_Toc50830293"/>
       <w:r>
         <w:lastRenderedPageBreak/>
         <w:t>2.</w:t>
@@ -3949,7 +4690,7 @@
       <w:r>
         <w:t>Definições</w:t>
       </w:r>
-      <w:bookmarkEnd w:id="11"/>
+      <w:bookmarkEnd w:id="14"/>
     </w:p>
     <w:p>
       <w:r>
@@ -4141,7 +4882,7 @@
       <w:pPr>
         <w:pStyle w:val="Heading3"/>
       </w:pPr>
-      <w:bookmarkStart w:id="12" w:name="_Toc50781066"/>
+      <w:bookmarkStart w:id="15" w:name="_Toc50830294"/>
       <w:r>
         <w:lastRenderedPageBreak/>
         <w:t xml:space="preserve">2.1.4 </w:t>
@@ -4149,7 +4890,7 @@
       <w:r>
         <w:t>Administração</w:t>
       </w:r>
-      <w:bookmarkEnd w:id="12"/>
+      <w:bookmarkEnd w:id="15"/>
     </w:p>
     <w:p>
       <w:r>
@@ -4389,14 +5130,14 @@
       <w:r>
         <w:t xml:space="preserve">Condutor – Designa a relação de posse entre o </w:t>
       </w:r>
-      <w:bookmarkStart w:id="13" w:name="_Hlk39377867"/>
+      <w:bookmarkStart w:id="16" w:name="_Hlk39377867"/>
       <w:r>
         <w:t>cidadão</w:t>
       </w:r>
       <w:r>
         <w:t xml:space="preserve"> </w:t>
       </w:r>
-      <w:bookmarkEnd w:id="13"/>
+      <w:bookmarkEnd w:id="16"/>
       <w:r>
         <w:t xml:space="preserve">e um veículo, isto é, o </w:t>
       </w:r>
@@ -4516,7 +5257,7 @@
       <w:pPr>
         <w:pStyle w:val="Heading2"/>
       </w:pPr>
-      <w:bookmarkStart w:id="14" w:name="_Toc50781067"/>
+      <w:bookmarkStart w:id="17" w:name="_Toc50830295"/>
       <w:r>
         <w:t>2.</w:t>
       </w:r>
@@ -4532,7 +5273,34 @@
       <w:r>
         <w:t>Associação</w:t>
       </w:r>
-      <w:bookmarkEnd w:id="14"/>
+      <w:bookmarkEnd w:id="17"/>
+    </w:p>
+    <w:p>
+      <w:pPr>
+        <w:rPr>
+          <w:noProof/>
+        </w:rPr>
+      </w:pPr>
+      <w:r>
+        <w:rPr>
+          <w:noProof/>
+        </w:rPr>
+        <w:t xml:space="preserve">No modelo apresentado na </w:t>
+      </w:r>
+      <w:r>
+        <w:rPr>
+          <w:b/>
+          <w:bCs/>
+          <w:noProof/>
+        </w:rPr>
+        <w:t>Figura 7</w:t>
+      </w:r>
+      <w:r>
+        <w:rPr>
+          <w:noProof/>
+        </w:rPr>
+        <w:t xml:space="preserve"> estão representadas as entidades que suportam o sistema SINCRO e as suas relações.</w:t>
+      </w:r>
     </w:p>
     <w:p>
       <w:pPr>
@@ -4700,9 +5468,6 @@
     <w:p/>
     <w:p/>
     <w:p/>
-    <w:p/>
-    <w:p/>
-    <w:p/>
     <w:p>
       <w:pPr>
         <w:pStyle w:val="Heading1"/>
@@ -4711,12 +5476,14 @@
           <w:numId w:val="1"/>
         </w:numPr>
       </w:pPr>
-      <w:bookmarkStart w:id="15" w:name="_Toc50781068"/>
+      <w:bookmarkStart w:id="18" w:name="_Proposta_de_Solução"/>
+      <w:bookmarkStart w:id="19" w:name="_Toc50830296"/>
+      <w:bookmarkEnd w:id="18"/>
       <w:r>
         <w:lastRenderedPageBreak/>
         <w:t>Proposta de Solução</w:t>
       </w:r>
-      <w:bookmarkEnd w:id="15"/>
+      <w:bookmarkEnd w:id="19"/>
     </w:p>
     <w:p>
       <w:r>
@@ -5086,7 +5853,7 @@
       <w:pPr>
         <w:pStyle w:val="Heading2"/>
       </w:pPr>
-      <w:bookmarkStart w:id="16" w:name="_Toc50781069"/>
+      <w:bookmarkStart w:id="20" w:name="_Toc50830297"/>
       <w:r>
         <w:t xml:space="preserve">3.1 </w:t>
       </w:r>
@@ -5096,7 +5863,7 @@
       <w:r>
         <w:t>SINCROdb</w:t>
       </w:r>
-      <w:bookmarkEnd w:id="16"/>
+      <w:bookmarkEnd w:id="20"/>
     </w:p>
     <w:p>
       <w:r>
@@ -5405,7 +6172,7 @@
       <w:pPr>
         <w:pStyle w:val="Heading2"/>
       </w:pPr>
-      <w:bookmarkStart w:id="17" w:name="_Toc50781070"/>
+      <w:bookmarkStart w:id="21" w:name="_Toc50830298"/>
       <w:r>
         <w:lastRenderedPageBreak/>
         <w:t xml:space="preserve">3.2 </w:t>
@@ -5413,7 +6180,7 @@
       <w:r>
         <w:t>Core</w:t>
       </w:r>
-      <w:bookmarkEnd w:id="17"/>
+      <w:bookmarkEnd w:id="21"/>
     </w:p>
     <w:p>
       <w:r>
@@ -5597,14 +6364,14 @@
       <w:pPr>
         <w:pStyle w:val="Heading3"/>
       </w:pPr>
-      <w:bookmarkStart w:id="18" w:name="_Toc50781071"/>
+      <w:bookmarkStart w:id="22" w:name="_Toc50830299"/>
       <w:r>
         <w:t xml:space="preserve">3.2.1 - </w:t>
       </w:r>
       <w:r>
         <w:t>SINCROserver</w:t>
       </w:r>
-      <w:bookmarkEnd w:id="18"/>
+      <w:bookmarkEnd w:id="22"/>
     </w:p>
     <w:p>
       <w:r>
@@ -5662,6 +6429,16 @@
     </w:p>
     <w:p/>
     <w:p>
+      <w:pPr>
+        <w:spacing w:line="240" w:lineRule="auto"/>
+        <w:jc w:val="left"/>
+        <w:rPr>
+          <w:rFonts w:eastAsia="Times New Roman" w:cs="Times New Roman"/>
+          <w:sz w:val="24"/>
+          <w:szCs w:val="24"/>
+          <w:lang w:eastAsia="en-GB"/>
+        </w:rPr>
+      </w:pPr>
       <w:r>
         <w:rPr>
           <w:i/>
@@ -5670,6 +6447,19 @@
         <w:t>REST</w:t>
       </w:r>
       <w:r>
+        <w:t xml:space="preserve"> (</w:t>
+      </w:r>
+      <w:r>
+        <w:rPr>
+          <w:rFonts w:eastAsia="Times New Roman" w:cs="Times New Roman"/>
+          <w:lang w:eastAsia="en-GB"/>
+        </w:rPr>
+        <w:t>Representational state transfer</w:t>
+      </w:r>
+      <w:r>
+        <w:t>)</w:t>
+      </w:r>
+      <w:r>
         <w:t xml:space="preserve"> é um padrão de desenho criado por </w:t>
       </w:r>
       <w:proofErr w:type="spellStart"/>
@@ -5697,6 +6487,60 @@
         <w:t>Fielding</w:t>
       </w:r>
       <w:proofErr w:type="spellEnd"/>
+      <w:sdt>
+        <w:sdtPr>
+          <w:rPr>
+            <w:i/>
+            <w:iCs/>
+          </w:rPr>
+          <w:id w:val="-1546511843"/>
+          <w:citation/>
+        </w:sdtPr>
+        <w:sdtContent>
+          <w:r>
+            <w:rPr>
+              <w:i/>
+              <w:iCs/>
+            </w:rPr>
+            <w:fldChar w:fldCharType="begin"/>
+          </w:r>
+          <w:r>
+            <w:rPr>
+              <w:i/>
+              <w:iCs/>
+            </w:rPr>
+            <w:instrText xml:space="preserve"> CITATION Rep \l 2057 </w:instrText>
+          </w:r>
+          <w:r>
+            <w:rPr>
+              <w:i/>
+              <w:iCs/>
+            </w:rPr>
+            <w:fldChar w:fldCharType="separate"/>
+          </w:r>
+          <w:r>
+            <w:rPr>
+              <w:i/>
+              <w:iCs/>
+              <w:noProof/>
+            </w:rPr>
+            <w:t xml:space="preserve"> </w:t>
+          </w:r>
+          <w:r>
+            <w:rPr>
+              <w:noProof/>
+            </w:rPr>
+            <w:t>[5]</w:t>
+          </w:r>
+          <w:r>
+            <w:rPr>
+              <w:i/>
+              <w:iCs/>
+            </w:rPr>
+            <w:fldChar w:fldCharType="end"/>
+          </w:r>
+        </w:sdtContent>
+      </w:sdt>
       <w:r>
         <w:t xml:space="preserve"> na sua tese de doutoramento. </w:t>
       </w:r>
@@ -6258,7 +7102,7 @@
       <w:pPr>
         <w:pStyle w:val="Heading2"/>
       </w:pPr>
-      <w:bookmarkStart w:id="19" w:name="_Toc50781072"/>
+      <w:bookmarkStart w:id="23" w:name="_Toc50830300"/>
       <w:r>
         <w:t xml:space="preserve">3.3 </w:t>
       </w:r>
@@ -6268,7 +7112,7 @@
       <w:r>
         <w:t>p</w:t>
       </w:r>
-      <w:bookmarkEnd w:id="19"/>
+      <w:bookmarkEnd w:id="23"/>
     </w:p>
     <w:p>
       <w:r>
@@ -6417,11 +7261,11 @@
       <w:pPr>
         <w:pStyle w:val="Heading3"/>
       </w:pPr>
-      <w:bookmarkStart w:id="20" w:name="_Toc50781073"/>
+      <w:bookmarkStart w:id="24" w:name="_Toc50830301"/>
       <w:r>
         <w:t>3.3.1 SINCROapp</w:t>
       </w:r>
-      <w:bookmarkEnd w:id="20"/>
+      <w:bookmarkEnd w:id="24"/>
     </w:p>
     <w:p>
       <w:r>
@@ -7668,18 +8512,7 @@
           <w:sz w:val="26"/>
           <w:szCs w:val="26"/>
         </w:rPr>
-        <w:t xml:space="preserve">1.4 Ecrã </w:t>
-      </w:r>
-      <w:r>
-        <w:rPr>
-          <w:rFonts w:ascii="Times New Roman" w:hAnsi="Times New Roman" w:cs="Times New Roman"/>
-          <w:b/>
-          <w:bCs/>
-          <w:color w:val="auto"/>
-          <w:sz w:val="26"/>
-          <w:szCs w:val="26"/>
-        </w:rPr>
-        <w:t>de detalhe de uma infração</w:t>
+        <w:t>1.4 Ecrã de detalhe de uma infração</w:t>
       </w:r>
     </w:p>
     <w:p>
@@ -8020,40 +8853,7 @@
           <w:sz w:val="26"/>
           <w:szCs w:val="26"/>
         </w:rPr>
-        <w:t>1.</w:t>
-      </w:r>
-      <w:r>
-        <w:rPr>
-          <w:rFonts w:ascii="Times New Roman" w:hAnsi="Times New Roman" w:cs="Times New Roman"/>
-          <w:b/>
-          <w:bCs/>
-          <w:color w:val="auto"/>
-          <w:sz w:val="26"/>
-          <w:szCs w:val="26"/>
-        </w:rPr>
-        <w:t>5</w:t>
-      </w:r>
-      <w:r>
-        <w:rPr>
-          <w:rFonts w:ascii="Times New Roman" w:hAnsi="Times New Roman" w:cs="Times New Roman"/>
-          <w:b/>
-          <w:bCs/>
-          <w:color w:val="auto"/>
-          <w:sz w:val="26"/>
-          <w:szCs w:val="26"/>
-        </w:rPr>
-        <w:t xml:space="preserve"> Ecrã</w:t>
-      </w:r>
-      <w:r>
-        <w:rPr>
-          <w:rFonts w:ascii="Times New Roman" w:hAnsi="Times New Roman" w:cs="Times New Roman"/>
-          <w:b/>
-          <w:bCs/>
-          <w:color w:val="auto"/>
-          <w:sz w:val="26"/>
-          <w:szCs w:val="26"/>
-        </w:rPr>
-        <w:t xml:space="preserve"> de pagamento</w:t>
+        <w:t>1.5 Ecrã de pagamento</w:t>
       </w:r>
     </w:p>
     <w:p>
@@ -8219,40 +9019,7 @@
           <w:sz w:val="26"/>
           <w:szCs w:val="26"/>
         </w:rPr>
-        <w:t>1.</w:t>
-      </w:r>
-      <w:r>
-        <w:rPr>
-          <w:rFonts w:ascii="Times New Roman" w:hAnsi="Times New Roman" w:cs="Times New Roman"/>
-          <w:b/>
-          <w:bCs/>
-          <w:color w:val="auto"/>
-          <w:sz w:val="26"/>
-          <w:szCs w:val="26"/>
-        </w:rPr>
-        <w:t>6</w:t>
-      </w:r>
-      <w:r>
-        <w:rPr>
-          <w:rFonts w:ascii="Times New Roman" w:hAnsi="Times New Roman" w:cs="Times New Roman"/>
-          <w:b/>
-          <w:bCs/>
-          <w:color w:val="auto"/>
-          <w:sz w:val="26"/>
-          <w:szCs w:val="26"/>
-        </w:rPr>
-        <w:t xml:space="preserve"> </w:t>
-      </w:r>
-      <w:r>
-        <w:rPr>
-          <w:rFonts w:ascii="Times New Roman" w:hAnsi="Times New Roman" w:cs="Times New Roman"/>
-          <w:b/>
-          <w:bCs/>
-          <w:color w:val="auto"/>
-          <w:sz w:val="26"/>
-          <w:szCs w:val="26"/>
-        </w:rPr>
-        <w:t>Definições</w:t>
+        <w:t>1.6 Definições</w:t>
       </w:r>
     </w:p>
     <w:p>
@@ -8267,13 +9034,7 @@
         <w:t>Figura 25</w:t>
       </w:r>
       <w:r>
-        <w:t xml:space="preserve"> mostra o ecrã onde são apresentadas ao </w:t>
-      </w:r>
-      <w:r>
-        <w:t xml:space="preserve">condutor </w:t>
-      </w:r>
-      <w:r>
-        <w:t xml:space="preserve">as opções apresentadas na </w:t>
+        <w:t xml:space="preserve"> mostra o ecrã onde são apresentadas ao condutor as opções apresentadas na </w:t>
       </w:r>
       <w:r>
         <w:rPr>
@@ -8293,13 +9054,7 @@
         <w:t>Figura 26</w:t>
       </w:r>
       <w:r>
-        <w:t xml:space="preserve"> apresenta ao </w:t>
-      </w:r>
-      <w:r>
-        <w:t xml:space="preserve">condutor </w:t>
-      </w:r>
-      <w:r>
-        <w:t xml:space="preserve">uma lista dos veículos que lhe são visíveis. A </w:t>
+        <w:t xml:space="preserve"> apresenta ao condutor uma lista dos veículos que lhe são visíveis. A </w:t>
       </w:r>
       <w:r>
         <w:rPr>
@@ -8319,13 +9074,7 @@
         <w:t>Figura 26</w:t>
       </w:r>
       <w:r>
-        <w:t xml:space="preserve">, bem como um botão que lança uma caixa de texto onde o </w:t>
-      </w:r>
-      <w:r>
-        <w:t xml:space="preserve">condutor </w:t>
-      </w:r>
-      <w:r>
-        <w:t>deverá inserir o número do cartão de cidadão de um condutor que pretenda autorizar.</w:t>
+        <w:t>, bem como um botão que lança uma caixa de texto onde o condutor deverá inserir o número do cartão de cidadão de um condutor que pretenda autorizar.</w:t>
       </w:r>
     </w:p>
     <w:p>
@@ -8565,18 +9314,7 @@
           <w:sz w:val="26"/>
           <w:szCs w:val="26"/>
         </w:rPr>
-        <w:t xml:space="preserve"> </w:t>
-      </w:r>
-      <w:r>
-        <w:rPr>
-          <w:rFonts w:ascii="Times New Roman" w:hAnsi="Times New Roman" w:cs="Times New Roman"/>
-          <w:b/>
-          <w:bCs/>
-          <w:color w:val="auto"/>
-          <w:sz w:val="26"/>
-          <w:szCs w:val="26"/>
-        </w:rPr>
-        <w:t xml:space="preserve">Ecrã </w:t>
+        <w:t xml:space="preserve"> Ecrã </w:t>
       </w:r>
       <w:r>
         <w:rPr>
@@ -9098,10 +9836,6 @@
     <w:p/>
     <w:p/>
     <w:p/>
-    <w:p/>
-    <w:p/>
-    <w:p/>
-    <w:p/>
     <w:p>
       <w:pPr>
         <w:pStyle w:val="Heading1"/>
@@ -9111,11 +9845,1252 @@
         </w:numPr>
         <w:jc w:val="left"/>
       </w:pPr>
-      <w:bookmarkStart w:id="21" w:name="_Toc50781074"/>
-      <w:r>
+      <w:bookmarkStart w:id="25" w:name="_Toc50830302"/>
+      <w:bookmarkStart w:id="26" w:name="_Contrato_Web_Aplicação"/>
+      <w:bookmarkEnd w:id="26"/>
+      <w:r>
+        <w:lastRenderedPageBreak/>
+        <w:t>Contrato Web Aplicação Móvel/Servidor</w:t>
+      </w:r>
+      <w:bookmarkEnd w:id="25"/>
+    </w:p>
+    <w:p>
+      <w:r>
+        <w:t xml:space="preserve">Em seguida são apresentados todos os </w:t>
+      </w:r>
+      <w:proofErr w:type="spellStart"/>
+      <w:r>
+        <w:rPr>
+          <w:i/>
+          <w:iCs/>
+        </w:rPr>
+        <w:t>endpoints</w:t>
+      </w:r>
+      <w:proofErr w:type="spellEnd"/>
+      <w:r>
+        <w:t xml:space="preserve"> que o servidor </w:t>
+      </w:r>
+      <w:proofErr w:type="spellStart"/>
+      <w:r>
+        <w:rPr>
+          <w:b/>
+          <w:bCs/>
+        </w:rPr>
+        <w:t>SINCROserver</w:t>
+      </w:r>
+      <w:proofErr w:type="spellEnd"/>
+      <w:r>
+        <w:t xml:space="preserve"> implementa. Todos os </w:t>
+      </w:r>
+      <w:proofErr w:type="spellStart"/>
+      <w:r>
+        <w:rPr>
+          <w:i/>
+          <w:iCs/>
+        </w:rPr>
+        <w:t>endpoints</w:t>
+      </w:r>
+      <w:proofErr w:type="spellEnd"/>
+      <w:r>
+        <w:t xml:space="preserve"> têm como </w:t>
+      </w:r>
+      <w:r>
+        <w:rPr>
+          <w:i/>
+          <w:iCs/>
+        </w:rPr>
+        <w:t>input</w:t>
+      </w:r>
+      <w:r>
+        <w:t xml:space="preserve"> e </w:t>
+      </w:r>
+      <w:r>
+        <w:rPr>
+          <w:i/>
+          <w:iCs/>
+        </w:rPr>
+        <w:t>output</w:t>
+      </w:r>
+      <w:r>
+        <w:t xml:space="preserve"> </w:t>
+      </w:r>
+      <w:proofErr w:type="spellStart"/>
+      <w:r>
+        <w:t>objectos</w:t>
+      </w:r>
+      <w:proofErr w:type="spellEnd"/>
+      <w:r>
+        <w:t xml:space="preserve"> do tipo JSON – </w:t>
+      </w:r>
+      <w:proofErr w:type="spellStart"/>
+      <w:r>
+        <w:t>Jvascript</w:t>
+      </w:r>
+      <w:proofErr w:type="spellEnd"/>
+      <w:r>
+        <w:t xml:space="preserve"> </w:t>
+      </w:r>
+      <w:proofErr w:type="spellStart"/>
+      <w:r>
+        <w:t>Object</w:t>
+      </w:r>
+      <w:proofErr w:type="spellEnd"/>
+      <w:r>
+        <w:t xml:space="preserve"> </w:t>
+      </w:r>
+      <w:proofErr w:type="spellStart"/>
+      <w:r>
+        <w:t>Notation</w:t>
+      </w:r>
+      <w:proofErr w:type="spellEnd"/>
+      <w:r>
+        <w:t xml:space="preserve">. As entidades usadas nos pedidos representam as entidades apresentadas na </w:t>
+      </w:r>
+      <w:r>
+        <w:rPr>
+          <w:b/>
+          <w:bCs/>
+        </w:rPr>
+        <w:t>Figura 10</w:t>
+      </w:r>
+      <w:r>
+        <w:t>.</w:t>
+      </w:r>
+    </w:p>
+    <w:p>
+      <w:r>
+        <w:t>Todos os pedidos com prefixo “</w:t>
+      </w:r>
+      <w:proofErr w:type="spellStart"/>
+      <w:r>
+        <w:t>sincroapp</w:t>
+      </w:r>
+      <w:proofErr w:type="spellEnd"/>
+      <w:r>
+        <w:t xml:space="preserve">” necessitam de um </w:t>
+      </w:r>
+      <w:proofErr w:type="spellStart"/>
+      <w:r>
+        <w:rPr>
+          <w:i/>
+          <w:iCs/>
+        </w:rPr>
+        <w:t>header</w:t>
+      </w:r>
+      <w:proofErr w:type="spellEnd"/>
+      <w:r>
+        <w:t xml:space="preserve"> “</w:t>
+      </w:r>
+      <w:proofErr w:type="spellStart"/>
+      <w:r>
+        <w:t>Authorization</w:t>
+      </w:r>
+      <w:proofErr w:type="spellEnd"/>
+      <w:r>
+        <w:t>” cuja valor é a</w:t>
+      </w:r>
+      <w:r>
+        <w:rPr>
+          <w:i/>
+          <w:iCs/>
+        </w:rPr>
+        <w:t xml:space="preserve"> </w:t>
+      </w:r>
+      <w:proofErr w:type="spellStart"/>
+      <w:r>
+        <w:rPr>
+          <w:i/>
+          <w:iCs/>
+        </w:rPr>
+        <w:t>String</w:t>
+      </w:r>
+      <w:proofErr w:type="spellEnd"/>
+      <w:r>
+        <w:t xml:space="preserve"> “</w:t>
+      </w:r>
+      <w:proofErr w:type="spellStart"/>
+      <w:r>
+        <w:t>token</w:t>
+      </w:r>
+      <w:proofErr w:type="spellEnd"/>
+      <w:r>
+        <w:t>”</w:t>
+      </w:r>
+      <w:r>
+        <w:t xml:space="preserve"> devolvida no pedido </w:t>
+      </w:r>
+      <w:r>
+        <w:t>@POST("authenticate/login")</w:t>
+      </w:r>
+      <w:r>
+        <w:t>.</w:t>
+      </w:r>
+    </w:p>
+    <w:p/>
+    <w:p>
+      <w:pPr>
+        <w:pStyle w:val="ListParagraph"/>
+        <w:numPr>
+          <w:ilvl w:val="0"/>
+          <w:numId w:val="21"/>
+        </w:numPr>
+      </w:pPr>
+      <w:r>
+        <w:t>@POST("register/beginRegistration")</w:t>
+      </w:r>
+      <w:r>
+        <w:t xml:space="preserve"> – recebe uma </w:t>
+      </w:r>
+      <w:proofErr w:type="spellStart"/>
+      <w:r>
+        <w:rPr>
+          <w:i/>
+          <w:iCs/>
+        </w:rPr>
+        <w:t>String</w:t>
+      </w:r>
+      <w:proofErr w:type="spellEnd"/>
+      <w:r>
+        <w:t xml:space="preserve"> “</w:t>
+      </w:r>
+      <w:proofErr w:type="spellStart"/>
+      <w:r>
+        <w:t>cc_number</w:t>
+      </w:r>
+      <w:proofErr w:type="spellEnd"/>
+      <w:r>
+        <w:t xml:space="preserve">” com o número de CC, devolve um objeto </w:t>
+      </w:r>
+      <w:proofErr w:type="spellStart"/>
+      <w:r>
+        <w:rPr>
+          <w:i/>
+          <w:iCs/>
+        </w:rPr>
+        <w:t>Citizen</w:t>
+      </w:r>
+      <w:proofErr w:type="spellEnd"/>
+    </w:p>
+    <w:p>
+      <w:pPr>
+        <w:pStyle w:val="ListParagraph"/>
+        <w:numPr>
+          <w:ilvl w:val="0"/>
+          <w:numId w:val="21"/>
+        </w:numPr>
+      </w:pPr>
+      <w:r>
+        <w:t>@POST("register/registerWithEmail")</w:t>
+      </w:r>
+      <w:r>
+        <w:t xml:space="preserve"> – recebe </w:t>
+      </w:r>
+      <w:r>
+        <w:t xml:space="preserve">um objeto </w:t>
+      </w:r>
+      <w:proofErr w:type="spellStart"/>
+      <w:r>
+        <w:rPr>
+          <w:i/>
+          <w:iCs/>
+        </w:rPr>
+        <w:t>Citizen</w:t>
+      </w:r>
+      <w:proofErr w:type="spellEnd"/>
+      <w:r>
+        <w:t xml:space="preserve"> “</w:t>
+      </w:r>
+      <w:proofErr w:type="spellStart"/>
+      <w:r>
+        <w:t>citizen</w:t>
+      </w:r>
+      <w:proofErr w:type="spellEnd"/>
+      <w:r>
+        <w:t>”, não devolve parâmetros</w:t>
+      </w:r>
+    </w:p>
+    <w:p>
+      <w:pPr>
+        <w:pStyle w:val="ListParagraph"/>
+        <w:numPr>
+          <w:ilvl w:val="0"/>
+          <w:numId w:val="21"/>
+        </w:numPr>
+      </w:pPr>
+      <w:r>
+        <w:t>@POST("register/verifyRegistrationCode")</w:t>
+      </w:r>
+      <w:r>
+        <w:t xml:space="preserve"> - </w:t>
+      </w:r>
+      <w:r>
+        <w:t xml:space="preserve">recebe um objeto </w:t>
+      </w:r>
+      <w:proofErr w:type="spellStart"/>
+      <w:r>
+        <w:rPr>
+          <w:i/>
+          <w:iCs/>
+        </w:rPr>
+        <w:t>Citizen</w:t>
+      </w:r>
+      <w:proofErr w:type="spellEnd"/>
+      <w:r>
+        <w:t xml:space="preserve"> </w:t>
+      </w:r>
+      <w:r>
+        <w:t>“</w:t>
+      </w:r>
+      <w:proofErr w:type="spellStart"/>
+      <w:r>
+        <w:t>citizen</w:t>
+      </w:r>
+      <w:proofErr w:type="spellEnd"/>
+      <w:r>
+        <w:t xml:space="preserve">” </w:t>
+      </w:r>
+      <w:r>
+        <w:t xml:space="preserve">e uma </w:t>
+      </w:r>
+      <w:proofErr w:type="spellStart"/>
+      <w:r>
+        <w:rPr>
+          <w:i/>
+          <w:iCs/>
+        </w:rPr>
+        <w:t>String</w:t>
+      </w:r>
+      <w:proofErr w:type="spellEnd"/>
+      <w:r>
+        <w:t xml:space="preserve"> “</w:t>
+      </w:r>
+      <w:proofErr w:type="spellStart"/>
+      <w:r>
+        <w:t>inputCode</w:t>
+      </w:r>
+      <w:proofErr w:type="spellEnd"/>
+      <w:r>
+        <w:t>”, não devolve parâmetros</w:t>
+      </w:r>
+    </w:p>
+    <w:p>
+      <w:pPr>
+        <w:pStyle w:val="ListParagraph"/>
+        <w:numPr>
+          <w:ilvl w:val="0"/>
+          <w:numId w:val="21"/>
+        </w:numPr>
+      </w:pPr>
+      <w:r>
+        <w:t>@POST("register/registerLoginAndPassword")</w:t>
+      </w:r>
+      <w:r>
+        <w:t xml:space="preserve"> – recebe um objeto </w:t>
+      </w:r>
+      <w:proofErr w:type="spellStart"/>
+      <w:r>
+        <w:rPr>
+          <w:i/>
+          <w:iCs/>
+        </w:rPr>
+        <w:t>User</w:t>
+      </w:r>
+      <w:proofErr w:type="spellEnd"/>
+      <w:r>
+        <w:t xml:space="preserve"> “</w:t>
+      </w:r>
+      <w:proofErr w:type="spellStart"/>
+      <w:r>
+        <w:t>user</w:t>
+      </w:r>
+      <w:proofErr w:type="spellEnd"/>
+      <w:r>
+        <w:t>”, não devolve parâmetros</w:t>
+      </w:r>
+    </w:p>
+    <w:p>
+      <w:pPr>
+        <w:pStyle w:val="ListParagraph"/>
+        <w:numPr>
+          <w:ilvl w:val="0"/>
+          <w:numId w:val="21"/>
+        </w:numPr>
+      </w:pPr>
+      <w:r>
+        <w:t>@POST("authenticate/login")</w:t>
+      </w:r>
+      <w:r>
+        <w:t xml:space="preserve"> – recebe as </w:t>
+      </w:r>
+      <w:proofErr w:type="spellStart"/>
+      <w:r>
+        <w:rPr>
+          <w:i/>
+          <w:iCs/>
+        </w:rPr>
+        <w:t>Strings</w:t>
+      </w:r>
+      <w:proofErr w:type="spellEnd"/>
+      <w:r>
+        <w:t xml:space="preserve"> “</w:t>
+      </w:r>
+      <w:proofErr w:type="spellStart"/>
+      <w:r>
+        <w:t>username</w:t>
+      </w:r>
+      <w:proofErr w:type="spellEnd"/>
+      <w:r>
+        <w:t xml:space="preserve">” e “password”, devolve um objeto </w:t>
+      </w:r>
+      <w:proofErr w:type="spellStart"/>
+      <w:r>
+        <w:rPr>
+          <w:i/>
+          <w:iCs/>
+        </w:rPr>
+        <w:t>Citizen</w:t>
+      </w:r>
+      <w:proofErr w:type="spellEnd"/>
+      <w:r>
+        <w:t xml:space="preserve"> “</w:t>
+      </w:r>
+      <w:proofErr w:type="spellStart"/>
+      <w:r>
+        <w:t>citizen</w:t>
+      </w:r>
+      <w:proofErr w:type="spellEnd"/>
+      <w:r>
+        <w:t xml:space="preserve">”, um objeto </w:t>
+      </w:r>
+      <w:proofErr w:type="spellStart"/>
+      <w:r>
+        <w:rPr>
+          <w:i/>
+          <w:iCs/>
+        </w:rPr>
+        <w:t>User</w:t>
+      </w:r>
+      <w:proofErr w:type="spellEnd"/>
+      <w:r>
+        <w:t xml:space="preserve"> “</w:t>
+      </w:r>
+      <w:proofErr w:type="spellStart"/>
+      <w:r>
+        <w:t>user</w:t>
+      </w:r>
+      <w:proofErr w:type="spellEnd"/>
+      <w:r>
+        <w:t xml:space="preserve">” e uma </w:t>
+      </w:r>
+      <w:proofErr w:type="spellStart"/>
+      <w:r>
+        <w:rPr>
+          <w:i/>
+          <w:iCs/>
+        </w:rPr>
+        <w:t>String</w:t>
+      </w:r>
+      <w:proofErr w:type="spellEnd"/>
+      <w:r>
+        <w:t xml:space="preserve"> “</w:t>
+      </w:r>
+      <w:proofErr w:type="spellStart"/>
+      <w:r>
+        <w:t>token</w:t>
+      </w:r>
+      <w:proofErr w:type="spellEnd"/>
+      <w:r>
+        <w:t>”</w:t>
+      </w:r>
+    </w:p>
+    <w:p>
+      <w:pPr>
+        <w:pStyle w:val="ListParagraph"/>
+        <w:numPr>
+          <w:ilvl w:val="0"/>
+          <w:numId w:val="21"/>
+        </w:numPr>
+      </w:pPr>
+      <w:r>
+        <w:t>@POST("sincroapp/getInfractions")</w:t>
+      </w:r>
+      <w:r>
+        <w:t xml:space="preserve"> - </w:t>
+      </w:r>
+      <w:r>
+        <w:t xml:space="preserve">recebe um objeto </w:t>
+      </w:r>
+      <w:proofErr w:type="spellStart"/>
+      <w:r>
+        <w:rPr>
+          <w:i/>
+          <w:iCs/>
+        </w:rPr>
+        <w:t>Citizen</w:t>
+      </w:r>
+      <w:proofErr w:type="spellEnd"/>
+      <w:r>
+        <w:t xml:space="preserve"> “</w:t>
+      </w:r>
+      <w:proofErr w:type="spellStart"/>
+      <w:r>
+        <w:t>citizen</w:t>
+      </w:r>
+      <w:proofErr w:type="spellEnd"/>
+      <w:r>
+        <w:t>”</w:t>
+      </w:r>
+      <w:r>
+        <w:t xml:space="preserve">, devolve três listas: lista de objetos </w:t>
+      </w:r>
+      <w:proofErr w:type="spellStart"/>
+      <w:r>
+        <w:rPr>
+          <w:i/>
+          <w:iCs/>
+        </w:rPr>
+        <w:t>SpeedInfraction</w:t>
+      </w:r>
+      <w:proofErr w:type="spellEnd"/>
+      <w:r>
+        <w:t xml:space="preserve"> “</w:t>
+      </w:r>
+      <w:proofErr w:type="spellStart"/>
+      <w:r>
+        <w:t>speedInfractions</w:t>
+      </w:r>
+      <w:proofErr w:type="spellEnd"/>
+      <w:r>
+        <w:t xml:space="preserve">”, </w:t>
+      </w:r>
+      <w:r>
+        <w:t xml:space="preserve">lista de objetos </w:t>
+      </w:r>
+      <w:proofErr w:type="spellStart"/>
+      <w:r>
+        <w:rPr>
+          <w:i/>
+          <w:iCs/>
+        </w:rPr>
+        <w:t>RedLight</w:t>
+      </w:r>
+      <w:r>
+        <w:rPr>
+          <w:i/>
+          <w:iCs/>
+        </w:rPr>
+        <w:t>Infraction</w:t>
+      </w:r>
+      <w:proofErr w:type="spellEnd"/>
+      <w:r>
+        <w:t xml:space="preserve"> “</w:t>
+      </w:r>
+      <w:proofErr w:type="spellStart"/>
+      <w:r>
+        <w:t>redLight</w:t>
+      </w:r>
+      <w:r>
+        <w:t>Infractions</w:t>
+      </w:r>
+      <w:proofErr w:type="spellEnd"/>
+      <w:r>
+        <w:t>”</w:t>
+      </w:r>
+      <w:r>
+        <w:t xml:space="preserve"> e </w:t>
+      </w:r>
+      <w:r>
+        <w:t xml:space="preserve">lista de objetos </w:t>
+      </w:r>
+      <w:proofErr w:type="spellStart"/>
+      <w:r>
+        <w:rPr>
+          <w:i/>
+          <w:iCs/>
+        </w:rPr>
+        <w:t>Distance</w:t>
+      </w:r>
+      <w:r>
+        <w:rPr>
+          <w:i/>
+          <w:iCs/>
+        </w:rPr>
+        <w:t>Infraction</w:t>
+      </w:r>
+      <w:proofErr w:type="spellEnd"/>
+      <w:r>
+        <w:t xml:space="preserve"> “</w:t>
+      </w:r>
+      <w:proofErr w:type="spellStart"/>
+      <w:r>
+        <w:t>distance</w:t>
+      </w:r>
+      <w:r>
+        <w:t>Infractions</w:t>
+      </w:r>
+      <w:proofErr w:type="spellEnd"/>
+      <w:r>
+        <w:t>”</w:t>
+      </w:r>
+    </w:p>
+    <w:p>
+      <w:pPr>
+        <w:pStyle w:val="ListParagraph"/>
+        <w:numPr>
+          <w:ilvl w:val="0"/>
+          <w:numId w:val="21"/>
+        </w:numPr>
+      </w:pPr>
+      <w:r>
+        <w:t>@POST("sincroapp/getRadarInfractions")</w:t>
+      </w:r>
+      <w:r>
+        <w:t xml:space="preserve"> </w:t>
+      </w:r>
+      <w:r>
+        <w:t xml:space="preserve">– </w:t>
+      </w:r>
+      <w:r>
+        <w:t xml:space="preserve">recebe um objeto </w:t>
+      </w:r>
+      <w:proofErr w:type="spellStart"/>
+      <w:r>
+        <w:rPr>
+          <w:i/>
+          <w:iCs/>
+        </w:rPr>
+        <w:t>Citizen</w:t>
+      </w:r>
+      <w:proofErr w:type="spellEnd"/>
+      <w:r>
+        <w:t xml:space="preserve"> “</w:t>
+      </w:r>
+      <w:proofErr w:type="spellStart"/>
+      <w:r>
+        <w:t>citizen</w:t>
+      </w:r>
+      <w:proofErr w:type="spellEnd"/>
+      <w:r>
+        <w:t xml:space="preserve">”, devolve três listas: lista de objetos </w:t>
+      </w:r>
+      <w:proofErr w:type="spellStart"/>
+      <w:r>
+        <w:rPr>
+          <w:i/>
+          <w:iCs/>
+        </w:rPr>
+        <w:t>SpeedInfraction</w:t>
+      </w:r>
+      <w:proofErr w:type="spellEnd"/>
+      <w:r>
+        <w:t xml:space="preserve"> “</w:t>
+      </w:r>
+      <w:proofErr w:type="spellStart"/>
+      <w:r>
+        <w:t>speedInfractions</w:t>
+      </w:r>
+      <w:proofErr w:type="spellEnd"/>
+      <w:r>
+        <w:t xml:space="preserve">”, lista de objetos </w:t>
+      </w:r>
+      <w:proofErr w:type="spellStart"/>
+      <w:r>
+        <w:rPr>
+          <w:i/>
+          <w:iCs/>
+        </w:rPr>
+        <w:t>RedLightInfraction</w:t>
+      </w:r>
+      <w:proofErr w:type="spellEnd"/>
+      <w:r>
+        <w:t xml:space="preserve"> “</w:t>
+      </w:r>
+      <w:proofErr w:type="spellStart"/>
+      <w:r>
+        <w:t>redLightInfractions</w:t>
+      </w:r>
+      <w:proofErr w:type="spellEnd"/>
+      <w:r>
+        <w:t xml:space="preserve">” e lista de objetos </w:t>
+      </w:r>
+      <w:proofErr w:type="spellStart"/>
+      <w:r>
+        <w:rPr>
+          <w:i/>
+          <w:iCs/>
+        </w:rPr>
+        <w:t>DistanceInfraction</w:t>
+      </w:r>
+      <w:proofErr w:type="spellEnd"/>
+      <w:r>
+        <w:t xml:space="preserve"> “</w:t>
+      </w:r>
+      <w:proofErr w:type="spellStart"/>
+      <w:r>
+        <w:t>distanceInfractions</w:t>
+      </w:r>
+      <w:proofErr w:type="spellEnd"/>
+      <w:r>
+        <w:t>”</w:t>
+      </w:r>
+    </w:p>
+    <w:p>
+      <w:pPr>
+        <w:pStyle w:val="ListParagraph"/>
+        <w:numPr>
+          <w:ilvl w:val="0"/>
+          <w:numId w:val="21"/>
+        </w:numPr>
+      </w:pPr>
+      <w:r>
+        <w:t>@POST("sincroapp/getRadars")</w:t>
+      </w:r>
+      <w:r>
+        <w:t xml:space="preserve"> </w:t>
+      </w:r>
+      <w:r>
+        <w:t xml:space="preserve">– não recebe parâmetros, devolve uma lista de objetos </w:t>
+      </w:r>
+      <w:r>
+        <w:rPr>
+          <w:i/>
+          <w:iCs/>
+        </w:rPr>
+        <w:t>Radar</w:t>
+      </w:r>
+      <w:r>
+        <w:t xml:space="preserve"> “</w:t>
+      </w:r>
+      <w:proofErr w:type="spellStart"/>
+      <w:r>
+        <w:t>radars</w:t>
+      </w:r>
+      <w:proofErr w:type="spellEnd"/>
+      <w:r>
+        <w:t>”</w:t>
+      </w:r>
+    </w:p>
+    <w:p>
+      <w:pPr>
+        <w:pStyle w:val="ListParagraph"/>
+        <w:numPr>
+          <w:ilvl w:val="0"/>
+          <w:numId w:val="21"/>
+        </w:numPr>
+      </w:pPr>
+      <w:r>
+        <w:t>@POST("sincroapp/getNewInfractions")</w:t>
+      </w:r>
+      <w:r>
+        <w:t xml:space="preserve"> </w:t>
+      </w:r>
+      <w:r>
+        <w:t xml:space="preserve">– </w:t>
+      </w:r>
+      <w:r>
+        <w:t xml:space="preserve">recebe um objeto </w:t>
+      </w:r>
+      <w:proofErr w:type="spellStart"/>
+      <w:r>
+        <w:rPr>
+          <w:i/>
+          <w:iCs/>
+        </w:rPr>
+        <w:t>Citizen</w:t>
+      </w:r>
+      <w:proofErr w:type="spellEnd"/>
+      <w:r>
+        <w:t xml:space="preserve"> “</w:t>
+      </w:r>
+      <w:proofErr w:type="spellStart"/>
+      <w:r>
+        <w:t>citizen</w:t>
+      </w:r>
+      <w:proofErr w:type="spellEnd"/>
+      <w:r>
+        <w:t xml:space="preserve">”, devolve três listas: lista de objetos </w:t>
+      </w:r>
+      <w:proofErr w:type="spellStart"/>
+      <w:r>
+        <w:rPr>
+          <w:i/>
+          <w:iCs/>
+        </w:rPr>
+        <w:t>SpeedInfraction</w:t>
+      </w:r>
+      <w:proofErr w:type="spellEnd"/>
+      <w:r>
+        <w:t xml:space="preserve"> “</w:t>
+      </w:r>
+      <w:proofErr w:type="spellStart"/>
+      <w:r>
+        <w:t>speedInfractions</w:t>
+      </w:r>
+      <w:proofErr w:type="spellEnd"/>
+      <w:r>
+        <w:t xml:space="preserve">”, lista de objetos </w:t>
+      </w:r>
+      <w:proofErr w:type="spellStart"/>
+      <w:r>
+        <w:rPr>
+          <w:i/>
+          <w:iCs/>
+        </w:rPr>
+        <w:t>RedLightInfraction</w:t>
+      </w:r>
+      <w:proofErr w:type="spellEnd"/>
+      <w:r>
+        <w:t xml:space="preserve"> “</w:t>
+      </w:r>
+      <w:proofErr w:type="spellStart"/>
+      <w:r>
+        <w:t>redLightInfractions</w:t>
+      </w:r>
+      <w:proofErr w:type="spellEnd"/>
+      <w:r>
+        <w:t xml:space="preserve">” e lista de objetos </w:t>
+      </w:r>
+      <w:proofErr w:type="spellStart"/>
+      <w:r>
+        <w:rPr>
+          <w:i/>
+          <w:iCs/>
+        </w:rPr>
+        <w:t>DistanceInfraction</w:t>
+      </w:r>
+      <w:proofErr w:type="spellEnd"/>
+      <w:r>
+        <w:t xml:space="preserve"> “</w:t>
+      </w:r>
+      <w:proofErr w:type="spellStart"/>
+      <w:r>
+        <w:t>distanceInfractions</w:t>
+      </w:r>
+      <w:proofErr w:type="spellEnd"/>
+      <w:r>
+        <w:t>”</w:t>
+      </w:r>
+    </w:p>
+    <w:p>
+      <w:pPr>
+        <w:pStyle w:val="ListParagraph"/>
+        <w:numPr>
+          <w:ilvl w:val="0"/>
+          <w:numId w:val="21"/>
+        </w:numPr>
+      </w:pPr>
+      <w:r>
+        <w:t>@POST("sincroapp/getRadar")</w:t>
+      </w:r>
+      <w:r>
+        <w:t xml:space="preserve"> </w:t>
+      </w:r>
+      <w:r>
+        <w:t xml:space="preserve">– recebe um </w:t>
+      </w:r>
+      <w:proofErr w:type="spellStart"/>
+      <w:r>
+        <w:rPr>
+          <w:i/>
+          <w:iCs/>
+        </w:rPr>
+        <w:t>long</w:t>
+      </w:r>
+      <w:proofErr w:type="spellEnd"/>
+      <w:r>
+        <w:t xml:space="preserve"> “</w:t>
+      </w:r>
+      <w:proofErr w:type="spellStart"/>
+      <w:r>
+        <w:t>radar_id</w:t>
+      </w:r>
+      <w:proofErr w:type="spellEnd"/>
+      <w:r>
+        <w:t xml:space="preserve">”, devolve um objeto </w:t>
+      </w:r>
+      <w:r>
+        <w:rPr>
+          <w:i/>
+          <w:iCs/>
+        </w:rPr>
+        <w:t>Radar</w:t>
+      </w:r>
+      <w:r>
+        <w:t xml:space="preserve"> “radar”</w:t>
+      </w:r>
+    </w:p>
+    <w:p>
+      <w:pPr>
+        <w:pStyle w:val="ListParagraph"/>
+        <w:numPr>
+          <w:ilvl w:val="0"/>
+          <w:numId w:val="21"/>
+        </w:numPr>
+      </w:pPr>
+      <w:r>
+        <w:t xml:space="preserve">@POST("sincroapp/payInfraction") </w:t>
+      </w:r>
+      <w:r>
+        <w:t xml:space="preserve">– recebe um </w:t>
+      </w:r>
+      <w:proofErr w:type="spellStart"/>
+      <w:r>
+        <w:rPr>
+          <w:i/>
+          <w:iCs/>
+        </w:rPr>
+        <w:t>long</w:t>
+      </w:r>
+      <w:proofErr w:type="spellEnd"/>
+      <w:r>
+        <w:t xml:space="preserve"> “</w:t>
+      </w:r>
+      <w:proofErr w:type="spellStart"/>
+      <w:r>
+        <w:t>infraction_id</w:t>
+      </w:r>
+      <w:proofErr w:type="spellEnd"/>
+      <w:r>
+        <w:t xml:space="preserve">”, uma </w:t>
+      </w:r>
+      <w:proofErr w:type="spellStart"/>
+      <w:r>
+        <w:rPr>
+          <w:i/>
+          <w:iCs/>
+        </w:rPr>
+        <w:t>String</w:t>
+      </w:r>
+      <w:proofErr w:type="spellEnd"/>
+      <w:r>
+        <w:t xml:space="preserve"> “</w:t>
+      </w:r>
+      <w:proofErr w:type="spellStart"/>
+      <w:r>
+        <w:t>cardNumber</w:t>
+      </w:r>
+      <w:proofErr w:type="spellEnd"/>
+      <w:r>
+        <w:t xml:space="preserve">”, uma </w:t>
+      </w:r>
+      <w:proofErr w:type="spellStart"/>
+      <w:r>
+        <w:rPr>
+          <w:i/>
+          <w:iCs/>
+        </w:rPr>
+        <w:t>String</w:t>
+      </w:r>
+      <w:proofErr w:type="spellEnd"/>
+      <w:r>
+        <w:t xml:space="preserve"> “</w:t>
+      </w:r>
+      <w:proofErr w:type="spellStart"/>
+      <w:r>
+        <w:t>expirationDate</w:t>
+      </w:r>
+      <w:proofErr w:type="spellEnd"/>
+      <w:r>
+        <w:t xml:space="preserve">” e uma </w:t>
+      </w:r>
+      <w:proofErr w:type="spellStart"/>
+      <w:r>
+        <w:rPr>
+          <w:i/>
+          <w:iCs/>
+        </w:rPr>
+        <w:t>String</w:t>
+      </w:r>
+      <w:proofErr w:type="spellEnd"/>
+      <w:r>
+        <w:t xml:space="preserve"> “</w:t>
+      </w:r>
+      <w:proofErr w:type="spellStart"/>
+      <w:r>
+        <w:t>cvv</w:t>
+      </w:r>
+      <w:proofErr w:type="spellEnd"/>
+      <w:r>
+        <w:t>”, não d</w:t>
+      </w:r>
+      <w:r>
+        <w:t>evolve parâmetros</w:t>
+      </w:r>
+    </w:p>
+    <w:p>
+      <w:pPr>
+        <w:pStyle w:val="ListParagraph"/>
+        <w:numPr>
+          <w:ilvl w:val="0"/>
+          <w:numId w:val="21"/>
+        </w:numPr>
+      </w:pPr>
+      <w:r>
+        <w:lastRenderedPageBreak/>
+        <w:t>@POST("sincroapp/</w:t>
+      </w:r>
+      <w:r>
+        <w:t>updateCitizenEmail</w:t>
+      </w:r>
+      <w:r>
+        <w:t>")</w:t>
+      </w:r>
+      <w:r>
+        <w:t xml:space="preserve"> </w:t>
+      </w:r>
+      <w:r>
+        <w:t xml:space="preserve">– </w:t>
+      </w:r>
+      <w:r>
+        <w:t xml:space="preserve">recebe um objeto </w:t>
+      </w:r>
+      <w:proofErr w:type="spellStart"/>
+      <w:r>
+        <w:rPr>
+          <w:i/>
+          <w:iCs/>
+        </w:rPr>
+        <w:t>Citizen</w:t>
+      </w:r>
+      <w:proofErr w:type="spellEnd"/>
+      <w:r>
+        <w:t xml:space="preserve"> “</w:t>
+      </w:r>
+      <w:proofErr w:type="spellStart"/>
+      <w:r>
+        <w:t>citizen</w:t>
+      </w:r>
+      <w:proofErr w:type="spellEnd"/>
+      <w:r>
+        <w:t>”</w:t>
+      </w:r>
+      <w:r>
+        <w:t>, não devolve parâmetros</w:t>
+      </w:r>
+    </w:p>
+    <w:p>
+      <w:pPr>
+        <w:pStyle w:val="ListParagraph"/>
+        <w:numPr>
+          <w:ilvl w:val="0"/>
+          <w:numId w:val="21"/>
+        </w:numPr>
+      </w:pPr>
+      <w:r>
+        <w:t>@POST("sincroapp/</w:t>
+      </w:r>
+      <w:r>
+        <w:t>updateCitizen</w:t>
+      </w:r>
+      <w:r>
+        <w:t>PhoneNumber</w:t>
+      </w:r>
+      <w:r>
+        <w:t>")</w:t>
+      </w:r>
+      <w:r>
+        <w:t xml:space="preserve"> </w:t>
+      </w:r>
+      <w:r>
+        <w:t>–</w:t>
+      </w:r>
+      <w:r>
+        <w:t xml:space="preserve"> </w:t>
+      </w:r>
+      <w:r>
+        <w:t xml:space="preserve">recebe um objeto </w:t>
+      </w:r>
+      <w:proofErr w:type="spellStart"/>
+      <w:r>
+        <w:rPr>
+          <w:i/>
+          <w:iCs/>
+        </w:rPr>
+        <w:t>Citizen</w:t>
+      </w:r>
+      <w:proofErr w:type="spellEnd"/>
+      <w:r>
+        <w:t xml:space="preserve"> “</w:t>
+      </w:r>
+      <w:proofErr w:type="spellStart"/>
+      <w:r>
+        <w:t>citizen</w:t>
+      </w:r>
+      <w:proofErr w:type="spellEnd"/>
+      <w:r>
+        <w:t>”, não devolve parâmetros</w:t>
+      </w:r>
+    </w:p>
+    <w:p>
+      <w:pPr>
+        <w:pStyle w:val="ListParagraph"/>
+        <w:numPr>
+          <w:ilvl w:val="0"/>
+          <w:numId w:val="21"/>
+        </w:numPr>
+      </w:pPr>
+      <w:r>
+        <w:t>@POST("sincroapp/getInfractions")</w:t>
+      </w:r>
+      <w:r>
+        <w:t xml:space="preserve"> </w:t>
+      </w:r>
+      <w:r>
+        <w:t xml:space="preserve">– </w:t>
+      </w:r>
+      <w:r>
+        <w:t xml:space="preserve">recebe um objeto </w:t>
+      </w:r>
+      <w:proofErr w:type="spellStart"/>
+      <w:r>
+        <w:rPr>
+          <w:i/>
+          <w:iCs/>
+        </w:rPr>
+        <w:t>Citizen</w:t>
+      </w:r>
+      <w:proofErr w:type="spellEnd"/>
+      <w:r>
+        <w:t xml:space="preserve"> “</w:t>
+      </w:r>
+      <w:proofErr w:type="spellStart"/>
+      <w:r>
+        <w:t>citizen</w:t>
+      </w:r>
+      <w:proofErr w:type="spellEnd"/>
+      <w:r>
+        <w:t>”,</w:t>
+      </w:r>
+      <w:r>
+        <w:t xml:space="preserve"> devolve duas listas: lista de objeto </w:t>
+      </w:r>
+      <w:proofErr w:type="spellStart"/>
+      <w:r>
+        <w:rPr>
+          <w:i/>
+          <w:iCs/>
+        </w:rPr>
+        <w:t>Vehicle</w:t>
+      </w:r>
+      <w:proofErr w:type="spellEnd"/>
+      <w:r>
+        <w:t xml:space="preserve"> “</w:t>
+      </w:r>
+      <w:proofErr w:type="spellStart"/>
+      <w:r>
+        <w:t>ownedVehicles</w:t>
+      </w:r>
+      <w:proofErr w:type="spellEnd"/>
+      <w:r>
+        <w:t xml:space="preserve">”, </w:t>
+      </w:r>
+      <w:r>
+        <w:t xml:space="preserve">lista de objeto </w:t>
+      </w:r>
+      <w:proofErr w:type="spellStart"/>
+      <w:r>
+        <w:rPr>
+          <w:i/>
+          <w:iCs/>
+        </w:rPr>
+        <w:t>Vehicle</w:t>
+      </w:r>
+      <w:proofErr w:type="spellEnd"/>
+      <w:r>
+        <w:t xml:space="preserve"> “</w:t>
+      </w:r>
+      <w:proofErr w:type="spellStart"/>
+      <w:r>
+        <w:t>drivenVehicles</w:t>
+      </w:r>
+      <w:proofErr w:type="spellEnd"/>
+      <w:r>
+        <w:t>”</w:t>
+      </w:r>
+    </w:p>
+    <w:p>
+      <w:pPr>
+        <w:pStyle w:val="ListParagraph"/>
+        <w:numPr>
+          <w:ilvl w:val="0"/>
+          <w:numId w:val="21"/>
+        </w:numPr>
+      </w:pPr>
+      <w:r>
+        <w:t>@POST("sincroapp/g</w:t>
+      </w:r>
+      <w:r>
+        <w:t>iveVehicleAuthorization</w:t>
+      </w:r>
+      <w:r>
+        <w:t>")</w:t>
+      </w:r>
+      <w:r>
+        <w:t xml:space="preserve"> </w:t>
+      </w:r>
+      <w:r>
+        <w:t xml:space="preserve">– recebe um objeto </w:t>
+      </w:r>
+      <w:proofErr w:type="spellStart"/>
+      <w:r>
+        <w:rPr>
+          <w:i/>
+          <w:iCs/>
+        </w:rPr>
+        <w:t>VehicleAutorization</w:t>
+      </w:r>
+      <w:proofErr w:type="spellEnd"/>
+      <w:r>
+        <w:t xml:space="preserve"> “</w:t>
+      </w:r>
+      <w:proofErr w:type="spellStart"/>
+      <w:r>
+        <w:t>vehicleAutorization</w:t>
+      </w:r>
+      <w:proofErr w:type="spellEnd"/>
+      <w:r>
+        <w:t>”, não devolve parâmetros</w:t>
+      </w:r>
+    </w:p>
+    <w:p/>
+    <w:p/>
+    <w:p/>
+    <w:p/>
+    <w:p/>
+    <w:p/>
+    <w:p/>
+    <w:p/>
+    <w:p/>
+    <w:p/>
+    <w:p/>
+    <w:p/>
+    <w:p/>
+    <w:p/>
+    <w:p/>
+    <w:p/>
+    <w:p/>
+    <w:p/>
+    <w:p/>
+    <w:p/>
+    <w:p/>
+    <w:p/>
+    <w:p/>
+    <w:p/>
+    <w:p>
+      <w:pPr>
+        <w:pStyle w:val="Heading1"/>
+        <w:numPr>
+          <w:ilvl w:val="0"/>
+          <w:numId w:val="1"/>
+        </w:numPr>
+        <w:jc w:val="left"/>
+      </w:pPr>
+      <w:bookmarkStart w:id="27" w:name="_Toc50830303"/>
+      <w:r>
+        <w:lastRenderedPageBreak/>
         <w:t>Conclusões</w:t>
       </w:r>
-      <w:bookmarkEnd w:id="21"/>
+      <w:bookmarkEnd w:id="27"/>
     </w:p>
     <w:p>
       <w:r>
@@ -9181,7 +11156,7 @@
     <w:p/>
     <w:p/>
     <w:p/>
-    <w:bookmarkStart w:id="22" w:name="_Toc50781075" w:displacedByCustomXml="next"/>
+    <w:bookmarkStart w:id="28" w:name="_Toc50830304" w:displacedByCustomXml="next"/>
     <w:sdt>
       <w:sdtPr>
         <w:rPr>
@@ -9197,15 +11172,19 @@
           <w:docPartUnique/>
         </w:docPartObj>
       </w:sdtPr>
+      <w:sdtEndPr/>
       <w:sdtContent>
         <w:p>
           <w:pPr>
             <w:pStyle w:val="Heading1"/>
           </w:pPr>
           <w:r>
-            <w:t>Referências</w:t>
+            <w:t>Referência</w:t>
           </w:r>
-          <w:bookmarkEnd w:id="22"/>
+          <w:r>
+            <w:t>s</w:t>
+          </w:r>
+          <w:bookmarkEnd w:id="28"/>
         </w:p>
         <w:p>
           <w:pPr>
@@ -9242,7 +11221,7 @@
           </w:tblGrid>
           <w:tr>
             <w:trPr>
-              <w:divId w:val="1598947448"/>
+              <w:divId w:val="1502962734"/>
               <w:tblCellSpacing w:w="15" w:type="dxa"/>
             </w:trPr>
             <w:tc>
@@ -9275,6 +11254,7 @@
               <w:p>
                 <w:pPr>
                   <w:pStyle w:val="Bibliography"/>
+                  <w:jc w:val="left"/>
                   <w:rPr>
                     <w:noProof/>
                   </w:rPr>
@@ -9288,13 +11268,112 @@
               </w:p>
             </w:tc>
           </w:tr>
+          <w:tr>
+            <w:trPr>
+              <w:divId w:val="1502962734"/>
+              <w:tblCellSpacing w:w="15" w:type="dxa"/>
+            </w:trPr>
+            <w:tc>
+              <w:tcPr>
+                <w:tcW w:w="50" w:type="pct"/>
+                <w:hideMark/>
+              </w:tcPr>
+              <w:p>
+                <w:pPr>
+                  <w:pStyle w:val="Bibliography"/>
+                  <w:rPr>
+                    <w:noProof/>
+                  </w:rPr>
+                </w:pPr>
+                <w:r>
+                  <w:rPr>
+                    <w:noProof/>
+                  </w:rPr>
+                  <w:lastRenderedPageBreak/>
+                  <w:t xml:space="preserve">[2] </w:t>
+                </w:r>
+              </w:p>
+            </w:tc>
+            <w:tc>
+              <w:tcPr>
+                <w:tcW w:w="0" w:type="auto"/>
+                <w:hideMark/>
+              </w:tcPr>
+              <w:p>
+                <w:pPr>
+                  <w:pStyle w:val="Bibliography"/>
+                  <w:jc w:val="left"/>
+                  <w:rPr>
+                    <w:noProof/>
+                  </w:rPr>
+                </w:pPr>
+                <w:r>
+                  <w:rPr>
+                    <w:noProof/>
+                  </w:rPr>
+                  <w:t>“RADARES de Portugal,” [Online]. Available: https://play.google.com/store/apps/details?id=pt.radarespt&amp;hl=pt_PT.</w:t>
+                </w:r>
+              </w:p>
+            </w:tc>
+          </w:tr>
+          <w:tr>
+            <w:trPr>
+              <w:divId w:val="1502962734"/>
+              <w:trHeight w:val="34"/>
+              <w:tblCellSpacing w:w="15" w:type="dxa"/>
+            </w:trPr>
+            <w:tc>
+              <w:tcPr>
+                <w:tcW w:w="50" w:type="pct"/>
+                <w:hideMark/>
+              </w:tcPr>
+              <w:p>
+                <w:pPr>
+                  <w:pStyle w:val="Bibliography"/>
+                  <w:rPr>
+                    <w:noProof/>
+                  </w:rPr>
+                </w:pPr>
+                <w:r>
+                  <w:rPr>
+                    <w:noProof/>
+                  </w:rPr>
+                  <w:t xml:space="preserve">[3] </w:t>
+                </w:r>
+              </w:p>
+            </w:tc>
+            <w:tc>
+              <w:tcPr>
+                <w:tcW w:w="0" w:type="auto"/>
+                <w:hideMark/>
+              </w:tcPr>
+              <w:p>
+                <w:pPr>
+                  <w:pStyle w:val="Bibliography"/>
+                  <w:jc w:val="left"/>
+                  <w:rPr>
+                    <w:noProof/>
+                    <w:lang w:val="en-GB"/>
+                  </w:rPr>
+                </w:pPr>
+                <w:r>
+                  <w:rPr>
+                    <w:noProof/>
+                    <w:lang w:val="en-GB"/>
+                  </w:rPr>
+                  <w:t>“Waze - GPS, Maps, Traffic Alerts &amp; Live Navigation,”  https://play.google.com/store/apps/details?id=com.waze.</w:t>
+                </w:r>
+              </w:p>
+            </w:tc>
+          </w:tr>
         </w:tbl>
         <w:p>
           <w:pPr>
-            <w:divId w:val="1598947448"/>
+            <w:divId w:val="1502962734"/>
             <w:rPr>
               <w:rFonts w:eastAsia="Times New Roman"/>
               <w:noProof/>
+              <w:lang w:val="en-GB"/>
             </w:rPr>
           </w:pPr>
         </w:p>
@@ -9732,6 +11811,208 @@
 <file path=word/numbering.xml><?xml version="1.0" encoding="utf-8"?>
 <w:numbering xmlns:wpc="http://schemas.microsoft.com/office/word/2010/wordprocessingCanvas" xmlns:cx="http://schemas.microsoft.com/office/drawing/2014/chartex" xmlns:cx1="http://schemas.microsoft.com/office/drawing/2015/9/8/chartex" xmlns:cx2="http://schemas.microsoft.com/office/drawing/2015/10/21/chartex" xmlns:cx3="http://schemas.microsoft.com/office/drawing/2016/5/9/chartex" xmlns:cx4="http://schemas.microsoft.com/office/drawing/2016/5/10/chartex" xmlns:cx5="http://schemas.microsoft.com/office/drawing/2016/5/11/chartex" xmlns:cx6="http://schemas.microsoft.com/office/drawing/2016/5/12/chartex" xmlns:cx7="http://schemas.microsoft.com/office/drawing/2016/5/13/chartex" xmlns:cx8="http://schemas.microsoft.com/office/drawing/2016/5/14/chartex" xmlns:mc="http://schemas.openxmlformats.org/markup-compatibility/2006" xmlns:aink="http://schemas.microsoft.com/office/drawing/2016/ink" xmlns:am3d="http://schemas.microsoft.com/office/drawing/2017/model3d" xmlns:o="urn:schemas-microsoft-com:office:office" xmlns:r="http://schemas.openxmlformats.org/officeDocument/2006/relationships" xmlns:m="http://schemas.openxmlformats.org/officeDocument/2006/math" xmlns:v="urn:schemas-microsoft-com:vml" xmlns:wp14="http://schemas.microsoft.com/office/word/2010/wordprocessingDrawing" xmlns:wp="http://schemas.openxmlformats.org/drawingml/2006/wordprocessingDrawing" xmlns:w10="urn:schemas-microsoft-com:office:word" xmlns:w="http://schemas.openxmlformats.org/wordprocessingml/2006/main" xmlns:w14="http://schemas.microsoft.com/office/word/2010/wordml" xmlns:w15="http://schemas.microsoft.com/office/word/2012/wordml" xmlns:w16cex="http://schemas.microsoft.com/office/word/2018/wordml/cex" xmlns:w16cid="http://schemas.microsoft.com/office/word/2016/wordml/cid" xmlns:w16="http://schemas.microsoft.com/office/word/2018/wordml" xmlns:w16se="http://schemas.microsoft.com/office/word/2015/wordml/symex" xmlns:wpg="http://schemas.microsoft.com/office/word/2010/wordprocessingGroup" xmlns:wpi="http://schemas.microsoft.com/office/word/2010/wordprocessingInk" xmlns:wne="http://schemas.microsoft.com/office/word/2006/wordml" xmlns:wps="http://schemas.microsoft.com/office/word/2010/wordprocessingShape" mc:Ignorable="w14 w15 w16se w16cid w16 w16cex wp14">
   <w:abstractNum w:abstractNumId="0" w15:restartNumberingAfterBreak="0">
+    <w:nsid w:val="00061696"/>
+    <w:multiLevelType w:val="hybridMultilevel"/>
+    <w:tmpl w:val="CDA6E46E"/>
+    <w:lvl w:ilvl="0" w:tplc="0816000F">
+      <w:start w:val="1"/>
+      <w:numFmt w:val="decimal"/>
+      <w:lvlText w:val="%1."/>
+      <w:lvlJc w:val="left"/>
+      <w:pPr>
+        <w:ind w:left="720" w:hanging="360"/>
+      </w:pPr>
+      <w:rPr>
+        <w:rFonts w:hint="default"/>
+      </w:rPr>
+    </w:lvl>
+    <w:lvl w:ilvl="1" w:tplc="08160019" w:tentative="1">
+      <w:start w:val="1"/>
+      <w:numFmt w:val="lowerLetter"/>
+      <w:lvlText w:val="%2."/>
+      <w:lvlJc w:val="left"/>
+      <w:pPr>
+        <w:ind w:left="1440" w:hanging="360"/>
+      </w:pPr>
+    </w:lvl>
+    <w:lvl w:ilvl="2" w:tplc="0816001B" w:tentative="1">
+      <w:start w:val="1"/>
+      <w:numFmt w:val="lowerRoman"/>
+      <w:lvlText w:val="%3."/>
+      <w:lvlJc w:val="right"/>
+      <w:pPr>
+        <w:ind w:left="2160" w:hanging="180"/>
+      </w:pPr>
+    </w:lvl>
+    <w:lvl w:ilvl="3" w:tplc="0816000F" w:tentative="1">
+      <w:start w:val="1"/>
+      <w:numFmt w:val="decimal"/>
+      <w:lvlText w:val="%4."/>
+      <w:lvlJc w:val="left"/>
+      <w:pPr>
+        <w:ind w:left="2880" w:hanging="360"/>
+      </w:pPr>
+    </w:lvl>
+    <w:lvl w:ilvl="4" w:tplc="08160019" w:tentative="1">
+      <w:start w:val="1"/>
+      <w:numFmt w:val="lowerLetter"/>
+      <w:lvlText w:val="%5."/>
+      <w:lvlJc w:val="left"/>
+      <w:pPr>
+        <w:ind w:left="3600" w:hanging="360"/>
+      </w:pPr>
+    </w:lvl>
+    <w:lvl w:ilvl="5" w:tplc="0816001B" w:tentative="1">
+      <w:start w:val="1"/>
+      <w:numFmt w:val="lowerRoman"/>
+      <w:lvlText w:val="%6."/>
+      <w:lvlJc w:val="right"/>
+      <w:pPr>
+        <w:ind w:left="4320" w:hanging="180"/>
+      </w:pPr>
+    </w:lvl>
+    <w:lvl w:ilvl="6" w:tplc="0816000F" w:tentative="1">
+      <w:start w:val="1"/>
+      <w:numFmt w:val="decimal"/>
+      <w:lvlText w:val="%7."/>
+      <w:lvlJc w:val="left"/>
+      <w:pPr>
+        <w:ind w:left="5040" w:hanging="360"/>
+      </w:pPr>
+    </w:lvl>
+    <w:lvl w:ilvl="7" w:tplc="08160019" w:tentative="1">
+      <w:start w:val="1"/>
+      <w:numFmt w:val="lowerLetter"/>
+      <w:lvlText w:val="%8."/>
+      <w:lvlJc w:val="left"/>
+      <w:pPr>
+        <w:ind w:left="5760" w:hanging="360"/>
+      </w:pPr>
+    </w:lvl>
+    <w:lvl w:ilvl="8" w:tplc="0816001B" w:tentative="1">
+      <w:start w:val="1"/>
+      <w:numFmt w:val="lowerRoman"/>
+      <w:lvlText w:val="%9."/>
+      <w:lvlJc w:val="right"/>
+      <w:pPr>
+        <w:ind w:left="6480" w:hanging="180"/>
+      </w:pPr>
+    </w:lvl>
+  </w:abstractNum>
+  <w:abstractNum w:abstractNumId="1" w15:restartNumberingAfterBreak="0">
+    <w:nsid w:val="05EA1CEE"/>
+    <w:multiLevelType w:val="hybridMultilevel"/>
+    <w:tmpl w:val="3DEE637A"/>
+    <w:lvl w:ilvl="0" w:tplc="08090001">
+      <w:start w:val="1"/>
+      <w:numFmt w:val="bullet"/>
+      <w:lvlText w:val=""/>
+      <w:lvlJc w:val="left"/>
+      <w:pPr>
+        <w:ind w:left="720" w:hanging="360"/>
+      </w:pPr>
+      <w:rPr>
+        <w:rFonts w:ascii="Symbol" w:hAnsi="Symbol" w:hint="default"/>
+      </w:rPr>
+    </w:lvl>
+    <w:lvl w:ilvl="1" w:tplc="08090003" w:tentative="1">
+      <w:start w:val="1"/>
+      <w:numFmt w:val="bullet"/>
+      <w:lvlText w:val="o"/>
+      <w:lvlJc w:val="left"/>
+      <w:pPr>
+        <w:ind w:left="1440" w:hanging="360"/>
+      </w:pPr>
+      <w:rPr>
+        <w:rFonts w:ascii="Courier New" w:hAnsi="Courier New" w:cs="Courier New" w:hint="default"/>
+      </w:rPr>
+    </w:lvl>
+    <w:lvl w:ilvl="2" w:tplc="08090005" w:tentative="1">
+      <w:start w:val="1"/>
+      <w:numFmt w:val="bullet"/>
+      <w:lvlText w:val=""/>
+      <w:lvlJc w:val="left"/>
+      <w:pPr>
+        <w:ind w:left="2160" w:hanging="360"/>
+      </w:pPr>
+      <w:rPr>
+        <w:rFonts w:ascii="Wingdings" w:hAnsi="Wingdings" w:hint="default"/>
+      </w:rPr>
+    </w:lvl>
+    <w:lvl w:ilvl="3" w:tplc="08090001" w:tentative="1">
+      <w:start w:val="1"/>
+      <w:numFmt w:val="bullet"/>
+      <w:lvlText w:val=""/>
+      <w:lvlJc w:val="left"/>
+      <w:pPr>
+        <w:ind w:left="2880" w:hanging="360"/>
+      </w:pPr>
+      <w:rPr>
+        <w:rFonts w:ascii="Symbol" w:hAnsi="Symbol" w:hint="default"/>
+      </w:rPr>
+    </w:lvl>
+    <w:lvl w:ilvl="4" w:tplc="08090003" w:tentative="1">
+      <w:start w:val="1"/>
+      <w:numFmt w:val="bullet"/>
+      <w:lvlText w:val="o"/>
+      <w:lvlJc w:val="left"/>
+      <w:pPr>
+        <w:ind w:left="3600" w:hanging="360"/>
+      </w:pPr>
+      <w:rPr>
+        <w:rFonts w:ascii="Courier New" w:hAnsi="Courier New" w:cs="Courier New" w:hint="default"/>
+      </w:rPr>
+    </w:lvl>
+    <w:lvl w:ilvl="5" w:tplc="08090005" w:tentative="1">
+      <w:start w:val="1"/>
+      <w:numFmt w:val="bullet"/>
+      <w:lvlText w:val=""/>
+      <w:lvlJc w:val="left"/>
+      <w:pPr>
+        <w:ind w:left="4320" w:hanging="360"/>
+      </w:pPr>
+      <w:rPr>
+        <w:rFonts w:ascii="Wingdings" w:hAnsi="Wingdings" w:hint="default"/>
+      </w:rPr>
+    </w:lvl>
+    <w:lvl w:ilvl="6" w:tplc="08090001" w:tentative="1">
+      <w:start w:val="1"/>
+      <w:numFmt w:val="bullet"/>
+      <w:lvlText w:val=""/>
+      <w:lvlJc w:val="left"/>
+      <w:pPr>
+        <w:ind w:left="5040" w:hanging="360"/>
+      </w:pPr>
+      <w:rPr>
+        <w:rFonts w:ascii="Symbol" w:hAnsi="Symbol" w:hint="default"/>
+      </w:rPr>
+    </w:lvl>
+    <w:lvl w:ilvl="7" w:tplc="08090003" w:tentative="1">
+      <w:start w:val="1"/>
+      <w:numFmt w:val="bullet"/>
+      <w:lvlText w:val="o"/>
+      <w:lvlJc w:val="left"/>
+      <w:pPr>
+        <w:ind w:left="5760" w:hanging="360"/>
+      </w:pPr>
+      <w:rPr>
+        <w:rFonts w:ascii="Courier New" w:hAnsi="Courier New" w:cs="Courier New" w:hint="default"/>
+      </w:rPr>
+    </w:lvl>
+    <w:lvl w:ilvl="8" w:tplc="08090005" w:tentative="1">
+      <w:start w:val="1"/>
+      <w:numFmt w:val="bullet"/>
+      <w:lvlText w:val=""/>
+      <w:lvlJc w:val="left"/>
+      <w:pPr>
+        <w:ind w:left="6480" w:hanging="360"/>
+      </w:pPr>
+      <w:rPr>
+        <w:rFonts w:ascii="Wingdings" w:hAnsi="Wingdings" w:hint="default"/>
+      </w:rPr>
+    </w:lvl>
+  </w:abstractNum>
+  <w:abstractNum w:abstractNumId="2" w15:restartNumberingAfterBreak="0">
     <w:nsid w:val="06244319"/>
     <w:multiLevelType w:val="hybridMultilevel"/>
     <w:tmpl w:val="BECE557E"/>
@@ -9844,7 +12125,7 @@
       </w:rPr>
     </w:lvl>
   </w:abstractNum>
-  <w:abstractNum w:abstractNumId="1" w15:restartNumberingAfterBreak="0">
+  <w:abstractNum w:abstractNumId="3" w15:restartNumberingAfterBreak="0">
     <w:nsid w:val="064A6D37"/>
     <w:multiLevelType w:val="hybridMultilevel"/>
     <w:tmpl w:val="2B829E26"/>
@@ -9957,7 +12238,7 @@
       </w:rPr>
     </w:lvl>
   </w:abstractNum>
-  <w:abstractNum w:abstractNumId="2" w15:restartNumberingAfterBreak="0">
+  <w:abstractNum w:abstractNumId="4" w15:restartNumberingAfterBreak="0">
     <w:nsid w:val="0B4D2AC9"/>
     <w:multiLevelType w:val="hybridMultilevel"/>
     <w:tmpl w:val="CDA6E46E"/>
@@ -10046,7 +12327,7 @@
       </w:pPr>
     </w:lvl>
   </w:abstractNum>
-  <w:abstractNum w:abstractNumId="3" w15:restartNumberingAfterBreak="0">
+  <w:abstractNum w:abstractNumId="5" w15:restartNumberingAfterBreak="0">
     <w:nsid w:val="167F3B27"/>
     <w:multiLevelType w:val="hybridMultilevel"/>
     <w:tmpl w:val="CDA6E46E"/>
@@ -10135,7 +12416,120 @@
       </w:pPr>
     </w:lvl>
   </w:abstractNum>
-  <w:abstractNum w:abstractNumId="4" w15:restartNumberingAfterBreak="0">
+  <w:abstractNum w:abstractNumId="6" w15:restartNumberingAfterBreak="0">
+    <w:nsid w:val="17426E9D"/>
+    <w:multiLevelType w:val="hybridMultilevel"/>
+    <w:tmpl w:val="B6B27AD8"/>
+    <w:lvl w:ilvl="0" w:tplc="08090001">
+      <w:start w:val="1"/>
+      <w:numFmt w:val="bullet"/>
+      <w:lvlText w:val=""/>
+      <w:lvlJc w:val="left"/>
+      <w:pPr>
+        <w:ind w:left="720" w:hanging="360"/>
+      </w:pPr>
+      <w:rPr>
+        <w:rFonts w:ascii="Symbol" w:hAnsi="Symbol" w:hint="default"/>
+      </w:rPr>
+    </w:lvl>
+    <w:lvl w:ilvl="1" w:tplc="08090003" w:tentative="1">
+      <w:start w:val="1"/>
+      <w:numFmt w:val="bullet"/>
+      <w:lvlText w:val="o"/>
+      <w:lvlJc w:val="left"/>
+      <w:pPr>
+        <w:ind w:left="1440" w:hanging="360"/>
+      </w:pPr>
+      <w:rPr>
+        <w:rFonts w:ascii="Courier New" w:hAnsi="Courier New" w:cs="Courier New" w:hint="default"/>
+      </w:rPr>
+    </w:lvl>
+    <w:lvl w:ilvl="2" w:tplc="08090005" w:tentative="1">
+      <w:start w:val="1"/>
+      <w:numFmt w:val="bullet"/>
+      <w:lvlText w:val=""/>
+      <w:lvlJc w:val="left"/>
+      <w:pPr>
+        <w:ind w:left="2160" w:hanging="360"/>
+      </w:pPr>
+      <w:rPr>
+        <w:rFonts w:ascii="Wingdings" w:hAnsi="Wingdings" w:hint="default"/>
+      </w:rPr>
+    </w:lvl>
+    <w:lvl w:ilvl="3" w:tplc="08090001" w:tentative="1">
+      <w:start w:val="1"/>
+      <w:numFmt w:val="bullet"/>
+      <w:lvlText w:val=""/>
+      <w:lvlJc w:val="left"/>
+      <w:pPr>
+        <w:ind w:left="2880" w:hanging="360"/>
+      </w:pPr>
+      <w:rPr>
+        <w:rFonts w:ascii="Symbol" w:hAnsi="Symbol" w:hint="default"/>
+      </w:rPr>
+    </w:lvl>
+    <w:lvl w:ilvl="4" w:tplc="08090003" w:tentative="1">
+      <w:start w:val="1"/>
+      <w:numFmt w:val="bullet"/>
+      <w:lvlText w:val="o"/>
+      <w:lvlJc w:val="left"/>
+      <w:pPr>
+        <w:ind w:left="3600" w:hanging="360"/>
+      </w:pPr>
+      <w:rPr>
+        <w:rFonts w:ascii="Courier New" w:hAnsi="Courier New" w:cs="Courier New" w:hint="default"/>
+      </w:rPr>
+    </w:lvl>
+    <w:lvl w:ilvl="5" w:tplc="08090005" w:tentative="1">
+      <w:start w:val="1"/>
+      <w:numFmt w:val="bullet"/>
+      <w:lvlText w:val=""/>
+      <w:lvlJc w:val="left"/>
+      <w:pPr>
+        <w:ind w:left="4320" w:hanging="360"/>
+      </w:pPr>
+      <w:rPr>
+        <w:rFonts w:ascii="Wingdings" w:hAnsi="Wingdings" w:hint="default"/>
+      </w:rPr>
+    </w:lvl>
+    <w:lvl w:ilvl="6" w:tplc="08090001" w:tentative="1">
+      <w:start w:val="1"/>
+      <w:numFmt w:val="bullet"/>
+      <w:lvlText w:val=""/>
+      <w:lvlJc w:val="left"/>
+      <w:pPr>
+        <w:ind w:left="5040" w:hanging="360"/>
+      </w:pPr>
+      <w:rPr>
+        <w:rFonts w:ascii="Symbol" w:hAnsi="Symbol" w:hint="default"/>
+      </w:rPr>
+    </w:lvl>
+    <w:lvl w:ilvl="7" w:tplc="08090003" w:tentative="1">
+      <w:start w:val="1"/>
+      <w:numFmt w:val="bullet"/>
+      <w:lvlText w:val="o"/>
+      <w:lvlJc w:val="left"/>
+      <w:pPr>
+        <w:ind w:left="5760" w:hanging="360"/>
+      </w:pPr>
+      <w:rPr>
+        <w:rFonts w:ascii="Courier New" w:hAnsi="Courier New" w:cs="Courier New" w:hint="default"/>
+      </w:rPr>
+    </w:lvl>
+    <w:lvl w:ilvl="8" w:tplc="08090005" w:tentative="1">
+      <w:start w:val="1"/>
+      <w:numFmt w:val="bullet"/>
+      <w:lvlText w:val=""/>
+      <w:lvlJc w:val="left"/>
+      <w:pPr>
+        <w:ind w:left="6480" w:hanging="360"/>
+      </w:pPr>
+      <w:rPr>
+        <w:rFonts w:ascii="Wingdings" w:hAnsi="Wingdings" w:hint="default"/>
+      </w:rPr>
+    </w:lvl>
+  </w:abstractNum>
+  <w:abstractNum w:abstractNumId="7" w15:restartNumberingAfterBreak="0">
     <w:nsid w:val="1AD1697F"/>
     <w:multiLevelType w:val="hybridMultilevel"/>
     <w:tmpl w:val="06F2AEEE"/>
@@ -10248,7 +12642,7 @@
       </w:rPr>
     </w:lvl>
   </w:abstractNum>
-  <w:abstractNum w:abstractNumId="5" w15:restartNumberingAfterBreak="0">
+  <w:abstractNum w:abstractNumId="8" w15:restartNumberingAfterBreak="0">
     <w:nsid w:val="203F4721"/>
     <w:multiLevelType w:val="hybridMultilevel"/>
     <w:tmpl w:val="E8A6DFCE"/>
@@ -10361,7 +12755,7 @@
       </w:rPr>
     </w:lvl>
   </w:abstractNum>
-  <w:abstractNum w:abstractNumId="6" w15:restartNumberingAfterBreak="0">
+  <w:abstractNum w:abstractNumId="9" w15:restartNumberingAfterBreak="0">
     <w:nsid w:val="20836923"/>
     <w:multiLevelType w:val="hybridMultilevel"/>
     <w:tmpl w:val="CDA6E46E"/>
@@ -10450,7 +12844,7 @@
       </w:pPr>
     </w:lvl>
   </w:abstractNum>
-  <w:abstractNum w:abstractNumId="7" w15:restartNumberingAfterBreak="0">
+  <w:abstractNum w:abstractNumId="10" w15:restartNumberingAfterBreak="0">
     <w:nsid w:val="2C8C2F3C"/>
     <w:multiLevelType w:val="hybridMultilevel"/>
     <w:tmpl w:val="A524C8AE"/>
@@ -10563,7 +12957,7 @@
       </w:rPr>
     </w:lvl>
   </w:abstractNum>
-  <w:abstractNum w:abstractNumId="8" w15:restartNumberingAfterBreak="0">
+  <w:abstractNum w:abstractNumId="11" w15:restartNumberingAfterBreak="0">
     <w:nsid w:val="2E1353DA"/>
     <w:multiLevelType w:val="hybridMultilevel"/>
     <w:tmpl w:val="1B9A2270"/>
@@ -10676,7 +13070,7 @@
       </w:rPr>
     </w:lvl>
   </w:abstractNum>
-  <w:abstractNum w:abstractNumId="9" w15:restartNumberingAfterBreak="0">
+  <w:abstractNum w:abstractNumId="12" w15:restartNumberingAfterBreak="0">
     <w:nsid w:val="2E315570"/>
     <w:multiLevelType w:val="hybridMultilevel"/>
     <w:tmpl w:val="D19ABBBE"/>
@@ -10789,7 +13183,7 @@
       </w:rPr>
     </w:lvl>
   </w:abstractNum>
-  <w:abstractNum w:abstractNumId="10" w15:restartNumberingAfterBreak="0">
+  <w:abstractNum w:abstractNumId="13" w15:restartNumberingAfterBreak="0">
     <w:nsid w:val="3BBD7497"/>
     <w:multiLevelType w:val="hybridMultilevel"/>
     <w:tmpl w:val="1BA04EDC"/>
@@ -10902,7 +13296,7 @@
       </w:rPr>
     </w:lvl>
   </w:abstractNum>
-  <w:abstractNum w:abstractNumId="11" w15:restartNumberingAfterBreak="0">
+  <w:abstractNum w:abstractNumId="14" w15:restartNumberingAfterBreak="0">
     <w:nsid w:val="54FB7A52"/>
     <w:multiLevelType w:val="hybridMultilevel"/>
     <w:tmpl w:val="EC643E6E"/>
@@ -11015,7 +13409,7 @@
       </w:rPr>
     </w:lvl>
   </w:abstractNum>
-  <w:abstractNum w:abstractNumId="12" w15:restartNumberingAfterBreak="0">
+  <w:abstractNum w:abstractNumId="15" w15:restartNumberingAfterBreak="0">
     <w:nsid w:val="5CB25C0A"/>
     <w:multiLevelType w:val="hybridMultilevel"/>
     <w:tmpl w:val="6B4249B6"/>
@@ -11128,7 +13522,7 @@
       </w:rPr>
     </w:lvl>
   </w:abstractNum>
-  <w:abstractNum w:abstractNumId="13" w15:restartNumberingAfterBreak="0">
+  <w:abstractNum w:abstractNumId="16" w15:restartNumberingAfterBreak="0">
     <w:nsid w:val="634B6E6B"/>
     <w:multiLevelType w:val="hybridMultilevel"/>
     <w:tmpl w:val="9BC8D598"/>
@@ -11241,7 +13635,7 @@
       </w:rPr>
     </w:lvl>
   </w:abstractNum>
-  <w:abstractNum w:abstractNumId="14" w15:restartNumberingAfterBreak="0">
+  <w:abstractNum w:abstractNumId="17" w15:restartNumberingAfterBreak="0">
     <w:nsid w:val="63FC7F63"/>
     <w:multiLevelType w:val="singleLevel"/>
     <w:tmpl w:val="8D72B51E"/>
@@ -11261,7 +13655,7 @@
       </w:rPr>
     </w:lvl>
   </w:abstractNum>
-  <w:abstractNum w:abstractNumId="15" w15:restartNumberingAfterBreak="0">
+  <w:abstractNum w:abstractNumId="18" w15:restartNumberingAfterBreak="0">
     <w:nsid w:val="6D180511"/>
     <w:multiLevelType w:val="hybridMultilevel"/>
     <w:tmpl w:val="FC7EF440"/>
@@ -11374,7 +13768,7 @@
       </w:rPr>
     </w:lvl>
   </w:abstractNum>
-  <w:abstractNum w:abstractNumId="16" w15:restartNumberingAfterBreak="0">
+  <w:abstractNum w:abstractNumId="19" w15:restartNumberingAfterBreak="0">
     <w:nsid w:val="6F3A440B"/>
     <w:multiLevelType w:val="hybridMultilevel"/>
     <w:tmpl w:val="4BD451A8"/>
@@ -11487,7 +13881,7 @@
       </w:rPr>
     </w:lvl>
   </w:abstractNum>
-  <w:abstractNum w:abstractNumId="17" w15:restartNumberingAfterBreak="0">
+  <w:abstractNum w:abstractNumId="20" w15:restartNumberingAfterBreak="0">
     <w:nsid w:val="7BE014D4"/>
     <w:multiLevelType w:val="hybridMultilevel"/>
     <w:tmpl w:val="CAFCB2A0"/>
@@ -11601,58 +13995,67 @@
     </w:lvl>
   </w:abstractNum>
   <w:num w:numId="1">
-    <w:abstractNumId w:val="6"/>
+    <w:abstractNumId w:val="9"/>
   </w:num>
   <w:num w:numId="2">
+    <w:abstractNumId w:val="5"/>
+  </w:num>
+  <w:num w:numId="3">
+    <w:abstractNumId w:val="7"/>
+  </w:num>
+  <w:num w:numId="4">
+    <w:abstractNumId w:val="12"/>
+  </w:num>
+  <w:num w:numId="5">
+    <w:abstractNumId w:val="20"/>
+  </w:num>
+  <w:num w:numId="6">
+    <w:abstractNumId w:val="17"/>
+  </w:num>
+  <w:num w:numId="7">
     <w:abstractNumId w:val="3"/>
   </w:num>
-  <w:num w:numId="3">
+  <w:num w:numId="8">
+    <w:abstractNumId w:val="15"/>
+  </w:num>
+  <w:num w:numId="9">
+    <w:abstractNumId w:val="19"/>
+  </w:num>
+  <w:num w:numId="10">
+    <w:abstractNumId w:val="2"/>
+  </w:num>
+  <w:num w:numId="11">
+    <w:abstractNumId w:val="14"/>
+  </w:num>
+  <w:num w:numId="12">
+    <w:abstractNumId w:val="13"/>
+  </w:num>
+  <w:num w:numId="13">
+    <w:abstractNumId w:val="11"/>
+  </w:num>
+  <w:num w:numId="14">
+    <w:abstractNumId w:val="18"/>
+  </w:num>
+  <w:num w:numId="15">
+    <w:abstractNumId w:val="16"/>
+  </w:num>
+  <w:num w:numId="16">
     <w:abstractNumId w:val="4"/>
   </w:num>
-  <w:num w:numId="4">
-    <w:abstractNumId w:val="9"/>
+  <w:num w:numId="17">
+    <w:abstractNumId w:val="8"/>
   </w:num>
-  <w:num w:numId="5">
-    <w:abstractNumId w:val="17"/>
+  <w:num w:numId="18">
+    <w:abstractNumId w:val="10"/>
   </w:num>
-  <w:num w:numId="6">
-    <w:abstractNumId w:val="14"/>
-  </w:num>
-  <w:num w:numId="7">
+  <w:num w:numId="19">
     <w:abstractNumId w:val="1"/>
   </w:num>
-  <w:num w:numId="8">
-    <w:abstractNumId w:val="12"/>
-  </w:num>
-  <w:num w:numId="9">
-    <w:abstractNumId w:val="16"/>
-  </w:num>
-  <w:num w:numId="10">
+  <w:num w:numId="20">
     <w:abstractNumId w:val="0"/>
   </w:num>
-  <w:num w:numId="11">
-    <w:abstractNumId w:val="11"/>
-  </w:num>
-  <w:num w:numId="12">
-    <w:abstractNumId w:val="10"/>
-  </w:num>
-  <w:num w:numId="13">
-    <w:abstractNumId w:val="8"/>
-  </w:num>
-  <w:num w:numId="14">
-    <w:abstractNumId w:val="15"/>
-  </w:num>
-  <w:num w:numId="15">
-    <w:abstractNumId w:val="13"/>
-  </w:num>
-  <w:num w:numId="16">
-    <w:abstractNumId w:val="2"/>
-  </w:num>
-  <w:num w:numId="17">
-    <w:abstractNumId w:val="5"/>
-  </w:num>
-  <w:num w:numId="18">
-    <w:abstractNumId w:val="7"/>
+  <w:num w:numId="21">
+    <w:abstractNumId w:val="6"/>
   </w:num>
 </w:numbering>
 </file>
@@ -12669,6 +15072,81 @@
       <w:lang w:val="en-GB"/>
     </w:rPr>
   </w:style>
+  <w:style w:type="character" w:styleId="CommentReference">
+    <w:name w:val="annotation reference"/>
+    <w:basedOn w:val="DefaultParagraphFont"/>
+    <w:uiPriority w:val="99"/>
+    <w:semiHidden/>
+    <w:unhideWhenUsed/>
+    <w:rsid w:val="003448A2"/>
+    <w:rPr>
+      <w:sz w:val="16"/>
+      <w:szCs w:val="16"/>
+    </w:rPr>
+  </w:style>
+  <w:style w:type="paragraph" w:styleId="CommentText">
+    <w:name w:val="annotation text"/>
+    <w:basedOn w:val="Normal"/>
+    <w:link w:val="CommentTextChar"/>
+    <w:uiPriority w:val="99"/>
+    <w:semiHidden/>
+    <w:unhideWhenUsed/>
+    <w:rsid w:val="003448A2"/>
+    <w:pPr>
+      <w:spacing w:line="240" w:lineRule="auto"/>
+    </w:pPr>
+    <w:rPr>
+      <w:sz w:val="20"/>
+      <w:szCs w:val="20"/>
+    </w:rPr>
+  </w:style>
+  <w:style w:type="character" w:customStyle="1" w:styleId="CommentTextChar">
+    <w:name w:val="Comment Text Char"/>
+    <w:basedOn w:val="DefaultParagraphFont"/>
+    <w:link w:val="CommentText"/>
+    <w:uiPriority w:val="99"/>
+    <w:semiHidden/>
+    <w:rsid w:val="003448A2"/>
+    <w:rPr>
+      <w:rFonts w:ascii="Times New Roman" w:hAnsi="Times New Roman"/>
+      <w:sz w:val="20"/>
+      <w:szCs w:val="20"/>
+    </w:rPr>
+  </w:style>
+  <w:style w:type="paragraph" w:styleId="CommentSubject">
+    <w:name w:val="annotation subject"/>
+    <w:basedOn w:val="CommentText"/>
+    <w:next w:val="CommentText"/>
+    <w:link w:val="CommentSubjectChar"/>
+    <w:uiPriority w:val="99"/>
+    <w:semiHidden/>
+    <w:unhideWhenUsed/>
+    <w:rsid w:val="003448A2"/>
+    <w:rPr>
+      <w:b/>
+      <w:bCs/>
+    </w:rPr>
+  </w:style>
+  <w:style w:type="character" w:customStyle="1" w:styleId="CommentSubjectChar">
+    <w:name w:val="Comment Subject Char"/>
+    <w:basedOn w:val="CommentTextChar"/>
+    <w:link w:val="CommentSubject"/>
+    <w:uiPriority w:val="99"/>
+    <w:semiHidden/>
+    <w:rsid w:val="003448A2"/>
+    <w:rPr>
+      <w:rFonts w:ascii="Times New Roman" w:hAnsi="Times New Roman"/>
+      <w:b/>
+      <w:bCs/>
+      <w:sz w:val="20"/>
+      <w:szCs w:val="20"/>
+    </w:rPr>
+  </w:style>
+  <w:style w:type="character" w:customStyle="1" w:styleId="hgkelc">
+    <w:name w:val="hgkelc"/>
+    <w:basedOn w:val="DefaultParagraphFont"/>
+    <w:rsid w:val="003448A2"/>
+  </w:style>
 </w:styles>
 </file>
 
@@ -12977,11 +15455,43 @@
     <b:Publisher>https://dre.pt/web/guest/legislacao-consolidada/-/lc/117121508/201811290000/73639178/diploma/indice/8</b:Publisher>
     <b:RefOrder>1</b:RefOrder>
   </b:Source>
+  <b:Source>
+    <b:Tag>RAD</b:Tag>
+    <b:SourceType>DocumentFromInternetSite</b:SourceType>
+    <b:Guid>{0727FF6F-5CF9-4737-AB1F-3C6D2A269135}</b:Guid>
+    <b:Title>RADARES de Portugal</b:Title>
+    <b:URL>https://play.google.com/store/apps/details?id=pt.radarespt&amp;hl=pt_PT</b:URL>
+    <b:RefOrder>2</b:RefOrder>
+  </b:Source>
+  <b:Source>
+    <b:Tag>Waz</b:Tag>
+    <b:SourceType>DocumentFromInternetSite</b:SourceType>
+    <b:Guid>{A30F5D67-31BB-40F1-8D85-9C707ED33DF8}</b:Guid>
+    <b:Title>Waze - GPS, Maps, Traffic Alerts &amp; Live Navigation</b:Title>
+    <b:URL>https://play.google.com/store/apps/details?id=com.waze</b:URL>
+    <b:RefOrder>3</b:RefOrder>
+  </b:Source>
+  <b:Source>
+    <b:Tag>Via</b:Tag>
+    <b:SourceType>DocumentFromInternetSite</b:SourceType>
+    <b:Guid>{094971D8-1FDE-40DC-99AC-CD83E380EFE9}</b:Guid>
+    <b:Title>ViaMichelin GPS Traffic Speedcam Route Planner</b:Title>
+    <b:URL>https://play.google.com/store/apps/details?id=com.viamichelin.android.viamichelinmobile</b:URL>
+    <b:RefOrder>4</b:RefOrder>
+  </b:Source>
+  <b:Source>
+    <b:Tag>Rep</b:Tag>
+    <b:SourceType>DocumentFromInternetSite</b:SourceType>
+    <b:Guid>{963A2615-BBDB-4565-A6F9-29D1B5D4D6C8}</b:Guid>
+    <b:Title>Representational state transfer</b:Title>
+    <b:URL>https://en.wikipedia.org/wiki/Representational_state_transfer</b:URL>
+    <b:RefOrder>5</b:RefOrder>
+  </b:Source>
 </b:Sources>
 </file>
 
 <file path=customXml/itemProps1.xml><?xml version="1.0" encoding="utf-8"?>
-<ds:datastoreItem xmlns:ds="http://schemas.openxmlformats.org/officeDocument/2006/customXml" ds:itemID="{E2EC63BC-0E14-4BE7-A111-E1585381CE4F}">
+<ds:datastoreItem xmlns:ds="http://schemas.openxmlformats.org/officeDocument/2006/customXml" ds:itemID="{827EC7EA-105A-4BBC-A455-C984333A0735}">
   <ds:schemaRefs>
     <ds:schemaRef ds:uri="http://schemas.openxmlformats.org/officeDocument/2006/bibliography"/>
   </ds:schemaRefs>

</xml_diff>